<commit_message>
Complete the normality testing part
</commit_message>
<xml_diff>
--- a/Documentation.docx
+++ b/Documentation.docx
@@ -352,6 +352,16 @@
           <w:lang w:val="en-US"/>
         </w:rPr>
         <w:tab/>
+      </w:r>
+      <w:r>
+        <w:rPr>
+          <w:rFonts w:hint="default" w:ascii="Times New Roman" w:hAnsi="Times New Roman" w:cs="Times New Roman"/>
+          <w:b w:val="0"/>
+          <w:bCs w:val="0"/>
+          <w:sz w:val="24"/>
+          <w:szCs w:val="24"/>
+          <w:lang w:val="en-US"/>
+        </w:rPr>
         <w:t>Anderson-Darling normality test</w:t>
       </w:r>
     </w:p>
@@ -532,6 +542,16 @@
           <w:lang w:val="en-US"/>
         </w:rPr>
         <w:tab/>
+      </w:r>
+      <w:r>
+        <w:rPr>
+          <w:rFonts w:hint="default" w:ascii="Times New Roman" w:hAnsi="Times New Roman" w:cs="Times New Roman"/>
+          <w:b w:val="0"/>
+          <w:bCs w:val="0"/>
+          <w:sz w:val="24"/>
+          <w:szCs w:val="24"/>
+          <w:lang w:val="en-US"/>
+        </w:rPr>
         <w:t>Lilliefors (Kolmogorov-Smirnov) normality test</w:t>
       </w:r>
     </w:p>
@@ -706,6 +726,16 @@
           <w:lang w:val="en-US"/>
         </w:rPr>
         <w:tab/>
+      </w:r>
+      <w:r>
+        <w:rPr>
+          <w:rFonts w:hint="default" w:ascii="Times New Roman" w:hAnsi="Times New Roman" w:cs="Times New Roman"/>
+          <w:b w:val="0"/>
+          <w:bCs w:val="0"/>
+          <w:sz w:val="24"/>
+          <w:szCs w:val="24"/>
+          <w:lang w:val="en-US"/>
+        </w:rPr>
         <w:t>Shapiro-Wilk normality test</w:t>
       </w:r>
     </w:p>
@@ -2244,6 +2274,16 @@
           <w:lang w:val="en-US"/>
         </w:rPr>
         <w:tab/>
+      </w:r>
+      <w:r>
+        <w:rPr>
+          <w:rFonts w:hint="default" w:ascii="Times New Roman" w:hAnsi="Times New Roman" w:cs="Times New Roman"/>
+          <w:b w:val="0"/>
+          <w:bCs w:val="0"/>
+          <w:sz w:val="24"/>
+          <w:szCs w:val="24"/>
+          <w:lang w:val="en-US"/>
+        </w:rPr>
         <w:t>Anderson-Darling normality test</w:t>
       </w:r>
     </w:p>
@@ -2418,6 +2458,16 @@
           <w:lang w:val="en-US"/>
         </w:rPr>
         <w:tab/>
+      </w:r>
+      <w:r>
+        <w:rPr>
+          <w:rFonts w:hint="default" w:ascii="Times New Roman" w:hAnsi="Times New Roman" w:cs="Times New Roman"/>
+          <w:b w:val="0"/>
+          <w:bCs w:val="0"/>
+          <w:sz w:val="24"/>
+          <w:szCs w:val="24"/>
+          <w:lang w:val="en-US"/>
+        </w:rPr>
         <w:t>Lilliefors (Kolmogorov-Smirnov) normality test</w:t>
       </w:r>
     </w:p>
@@ -2644,6 +2694,16 @@
           <w:lang w:val="en-US"/>
         </w:rPr>
         <w:tab/>
+      </w:r>
+      <w:r>
+        <w:rPr>
+          <w:rFonts w:hint="default" w:ascii="Times New Roman" w:hAnsi="Times New Roman" w:cs="Times New Roman"/>
+          <w:b w:val="0"/>
+          <w:bCs w:val="0"/>
+          <w:sz w:val="24"/>
+          <w:szCs w:val="24"/>
+          <w:lang w:val="en-US"/>
+        </w:rPr>
         <w:t>Shapiro-Wilk normality test</w:t>
       </w:r>
     </w:p>
@@ -3630,6 +3690,16 @@
           <w:lang w:val="en-US"/>
         </w:rPr>
         <w:tab/>
+      </w:r>
+      <w:r>
+        <w:rPr>
+          <w:rFonts w:hint="default" w:ascii="Times New Roman" w:hAnsi="Times New Roman" w:cs="Times New Roman"/>
+          <w:b w:val="0"/>
+          <w:bCs w:val="0"/>
+          <w:sz w:val="24"/>
+          <w:szCs w:val="24"/>
+          <w:lang w:val="en-US"/>
+        </w:rPr>
         <w:t>Anderson-Darling normality test</w:t>
       </w:r>
     </w:p>
@@ -3791,6 +3861,16 @@
           <w:lang w:val="en-US"/>
         </w:rPr>
         <w:tab/>
+      </w:r>
+      <w:r>
+        <w:rPr>
+          <w:rFonts w:hint="default" w:ascii="Times New Roman" w:hAnsi="Times New Roman" w:cs="Times New Roman"/>
+          <w:b w:val="0"/>
+          <w:bCs w:val="0"/>
+          <w:sz w:val="24"/>
+          <w:szCs w:val="24"/>
+          <w:lang w:val="en-US"/>
+        </w:rPr>
         <w:t>Lilliefors (Kolmogorov-Smirnov) normality test</w:t>
       </w:r>
     </w:p>
@@ -3953,6 +4033,16 @@
           <w:lang w:val="en-US"/>
         </w:rPr>
         <w:tab/>
+      </w:r>
+      <w:r>
+        <w:rPr>
+          <w:rFonts w:hint="default" w:ascii="Times New Roman" w:hAnsi="Times New Roman" w:cs="Times New Roman"/>
+          <w:b w:val="0"/>
+          <w:bCs w:val="0"/>
+          <w:sz w:val="24"/>
+          <w:szCs w:val="24"/>
+          <w:lang w:val="en-US"/>
+        </w:rPr>
         <w:t>Shapiro-Wilk normality test</w:t>
       </w:r>
     </w:p>
@@ -4132,8 +4222,6 @@
           <w:lang w:val="en-US"/>
         </w:rPr>
       </w:pPr>
-      <w:bookmarkStart w:id="0" w:name="_GoBack"/>
-      <w:bookmarkEnd w:id="0"/>
     </w:p>
     <w:p>
       <w:pPr>
@@ -4423,58 +4511,6 @@
         <w:spacing w:line="360" w:lineRule="auto"/>
         <w:rPr>
           <w:rFonts w:hint="default" w:ascii="Times New Roman" w:hAnsi="Times New Roman" w:cs="Times New Roman"/>
-          <w:b w:val="0"/>
-          <w:bCs w:val="0"/>
-          <w:sz w:val="24"/>
-          <w:szCs w:val="24"/>
-          <w:lang w:val="en-US"/>
-        </w:rPr>
-      </w:pPr>
-    </w:p>
-    <w:p>
-      <w:pPr>
-        <w:spacing w:line="360" w:lineRule="auto"/>
-        <w:rPr>
-          <w:rFonts w:hint="default" w:ascii="Times New Roman" w:hAnsi="Times New Roman" w:cs="Times New Roman"/>
-          <w:b w:val="0"/>
-          <w:bCs w:val="0"/>
-          <w:sz w:val="24"/>
-          <w:szCs w:val="24"/>
-          <w:lang w:val="en-US"/>
-        </w:rPr>
-      </w:pPr>
-    </w:p>
-    <w:p>
-      <w:pPr>
-        <w:spacing w:line="360" w:lineRule="auto"/>
-        <w:rPr>
-          <w:rFonts w:hint="default" w:ascii="Times New Roman" w:hAnsi="Times New Roman" w:cs="Times New Roman"/>
-          <w:b w:val="0"/>
-          <w:bCs w:val="0"/>
-          <w:sz w:val="24"/>
-          <w:szCs w:val="24"/>
-          <w:lang w:val="en-US"/>
-        </w:rPr>
-      </w:pPr>
-    </w:p>
-    <w:p>
-      <w:pPr>
-        <w:spacing w:line="360" w:lineRule="auto"/>
-        <w:rPr>
-          <w:rFonts w:hint="default" w:ascii="Times New Roman" w:hAnsi="Times New Roman" w:cs="Times New Roman"/>
-          <w:b w:val="0"/>
-          <w:bCs w:val="0"/>
-          <w:sz w:val="24"/>
-          <w:szCs w:val="24"/>
-          <w:lang w:val="en-US"/>
-        </w:rPr>
-      </w:pPr>
-    </w:p>
-    <w:p>
-      <w:pPr>
-        <w:spacing w:line="360" w:lineRule="auto"/>
-        <w:rPr>
-          <w:rFonts w:hint="default" w:ascii="Times New Roman" w:hAnsi="Times New Roman" w:cs="Times New Roman"/>
           <w:b/>
           <w:bCs/>
           <w:sz w:val="24"/>
@@ -4697,47 +4733,2830 @@
           <w:bCs w:val="0"/>
           <w:sz w:val="24"/>
           <w:szCs w:val="24"/>
-          <w:u w:val="none"/>
-          <w:lang w:val="en-US"/>
-        </w:rPr>
-      </w:pPr>
-      <w:r>
-        <w:rPr>
-          <w:rFonts w:hint="default" w:ascii="Times New Roman" w:hAnsi="Times New Roman" w:cs="Times New Roman"/>
-          <w:b w:val="0"/>
-          <w:bCs w:val="0"/>
-          <w:sz w:val="24"/>
-          <w:szCs w:val="24"/>
-          <w:u w:val="none"/>
-          <w:lang w:val="en-US"/>
-        </w:rPr>
-        <w:t xml:space="preserve">                          </w:t>
-      </w:r>
-    </w:p>
-    <w:p>
-      <w:pPr>
-        <w:spacing w:line="360" w:lineRule="auto"/>
-        <w:rPr>
-          <w:rFonts w:hint="default" w:ascii="Times New Roman" w:hAnsi="Times New Roman" w:cs="Times New Roman"/>
+          <w:lang w:val="en-US"/>
+        </w:rPr>
+      </w:pPr>
+    </w:p>
+    <w:p>
+      <w:pPr>
+        <w:spacing w:line="360" w:lineRule="auto"/>
+        <w:rPr>
+          <w:rFonts w:hint="default" w:ascii="Times New Roman" w:hAnsi="Times New Roman" w:cs="Times New Roman"/>
+          <w:b w:val="0"/>
+          <w:bCs w:val="0"/>
+          <w:sz w:val="24"/>
+          <w:szCs w:val="24"/>
+          <w:lang w:val="en-US"/>
+        </w:rPr>
+      </w:pPr>
+    </w:p>
+    <w:p>
+      <w:pPr>
+        <w:spacing w:line="360" w:lineRule="auto"/>
+        <w:rPr>
+          <w:rFonts w:hint="default" w:ascii="Times New Roman" w:hAnsi="Times New Roman" w:cs="Times New Roman"/>
+          <w:b w:val="0"/>
+          <w:bCs w:val="0"/>
+          <w:sz w:val="24"/>
+          <w:szCs w:val="24"/>
+          <w:lang w:val="en-US"/>
+        </w:rPr>
+      </w:pPr>
+    </w:p>
+    <w:p>
+      <w:pPr>
+        <w:spacing w:line="360" w:lineRule="auto"/>
+        <w:rPr>
+          <w:rFonts w:hint="default" w:ascii="Times New Roman" w:hAnsi="Times New Roman" w:cs="Times New Roman"/>
+          <w:b w:val="0"/>
+          <w:bCs w:val="0"/>
+          <w:sz w:val="24"/>
+          <w:szCs w:val="24"/>
+          <w:lang w:val="en-US"/>
+        </w:rPr>
+      </w:pPr>
+    </w:p>
+    <w:p>
+      <w:pPr>
+        <w:spacing w:line="360" w:lineRule="auto"/>
+        <w:rPr>
+          <w:rFonts w:hint="default" w:ascii="Times New Roman" w:hAnsi="Times New Roman" w:cs="Times New Roman"/>
+          <w:b w:val="0"/>
+          <w:bCs w:val="0"/>
+          <w:sz w:val="24"/>
+          <w:szCs w:val="24"/>
+          <w:lang w:val="en-US"/>
+        </w:rPr>
+      </w:pPr>
+    </w:p>
+    <w:p>
+      <w:pPr>
+        <w:spacing w:line="360" w:lineRule="auto"/>
+        <w:rPr>
+          <w:rFonts w:hint="default" w:ascii="Times New Roman" w:hAnsi="Times New Roman" w:cs="Times New Roman"/>
+          <w:b w:val="0"/>
+          <w:bCs w:val="0"/>
+          <w:sz w:val="24"/>
+          <w:szCs w:val="24"/>
+          <w:lang w:val="en-US"/>
+        </w:rPr>
+      </w:pPr>
+    </w:p>
+    <w:p>
+      <w:pPr>
+        <w:spacing w:line="360" w:lineRule="auto"/>
+        <w:rPr>
+          <w:rFonts w:hint="default" w:ascii="Times New Roman" w:hAnsi="Times New Roman" w:cs="Times New Roman"/>
+          <w:b w:val="0"/>
+          <w:bCs w:val="0"/>
+          <w:sz w:val="24"/>
+          <w:szCs w:val="24"/>
+          <w:lang w:val="en-US"/>
+        </w:rPr>
+      </w:pPr>
+    </w:p>
+    <w:p>
+      <w:pPr>
+        <w:pStyle w:val="2"/>
+        <w:bidi w:val="0"/>
+        <w:spacing w:line="360" w:lineRule="auto"/>
+        <w:jc w:val="left"/>
+        <w:rPr>
+          <w:rFonts w:hint="default" w:ascii="Times New Roman" w:hAnsi="Times New Roman"/>
           <w:b/>
           <w:bCs/>
           <w:sz w:val="24"/>
-          <w:szCs w:val="24"/>
           <w:u w:val="single"/>
           <w:lang w:val="en-US"/>
         </w:rPr>
       </w:pPr>
-    </w:p>
-    <w:p>
-      <w:pPr>
-        <w:spacing w:line="360" w:lineRule="auto"/>
-        <w:rPr>
-          <w:rFonts w:hint="default" w:ascii="Times New Roman" w:hAnsi="Times New Roman" w:cs="Times New Roman"/>
+      <w:r>
+        <w:rPr>
+          <w:rFonts w:hint="default" w:ascii="Times New Roman" w:hAnsi="Times New Roman"/>
           <w:b/>
           <w:bCs/>
           <w:sz w:val="24"/>
-          <w:szCs w:val="24"/>
           <w:u w:val="single"/>
+          <w:lang w:val="en-US"/>
+        </w:rPr>
+        <w:t>Statistical Hypothetical Testing: Normality tests for Sample : Dataset : economic status</w:t>
+      </w:r>
+    </w:p>
+    <w:p>
+      <w:pPr>
+        <w:spacing w:line="360" w:lineRule="auto"/>
+        <w:jc w:val="both"/>
+        <w:rPr>
+          <w:rFonts w:hint="default" w:ascii="Times New Roman" w:hAnsi="Times New Roman" w:cs="Times New Roman"/>
+          <w:b w:val="0"/>
+          <w:bCs w:val="0"/>
+          <w:sz w:val="24"/>
+          <w:szCs w:val="24"/>
+          <w:lang w:val="en-US"/>
+        </w:rPr>
+      </w:pPr>
+      <w:r>
+        <w:rPr>
+          <w:rFonts w:hint="default" w:ascii="Times New Roman" w:hAnsi="Times New Roman" w:cs="Times New Roman"/>
+          <w:b w:val="0"/>
+          <w:bCs w:val="0"/>
+          <w:sz w:val="24"/>
+          <w:szCs w:val="24"/>
+          <w:lang w:val="en-US"/>
+        </w:rPr>
+        <w:t>Significant level =  0.05 (5%)</w:t>
+      </w:r>
+    </w:p>
+    <w:p>
+      <w:pPr>
+        <w:spacing w:line="360" w:lineRule="auto"/>
+        <w:jc w:val="both"/>
+        <w:rPr>
+          <w:rFonts w:hint="default" w:ascii="Times New Roman" w:hAnsi="Times New Roman" w:cs="Times New Roman"/>
+          <w:b w:val="0"/>
+          <w:bCs w:val="0"/>
+          <w:sz w:val="24"/>
+          <w:szCs w:val="24"/>
+          <w:lang w:val="en-US"/>
+        </w:rPr>
+      </w:pPr>
+      <w:r>
+        <w:rPr>
+          <w:rFonts w:hint="default" w:ascii="Times New Roman" w:hAnsi="Times New Roman" w:cs="Times New Roman"/>
+          <w:b w:val="0"/>
+          <w:bCs w:val="0"/>
+          <w:sz w:val="24"/>
+          <w:szCs w:val="24"/>
+          <w:lang w:val="en-US"/>
+        </w:rPr>
+        <w:t>Confidence level = 0.95 (95%)</w:t>
+      </w:r>
+    </w:p>
+    <w:p>
+      <w:pPr>
+        <w:spacing w:line="360" w:lineRule="auto"/>
+        <w:jc w:val="both"/>
+        <w:rPr>
+          <w:rFonts w:hint="default" w:ascii="Times New Roman" w:hAnsi="Times New Roman" w:cs="Times New Roman"/>
+          <w:b w:val="0"/>
+          <w:bCs w:val="0"/>
+          <w:sz w:val="24"/>
+          <w:szCs w:val="24"/>
+          <w:lang w:val="en-US"/>
+        </w:rPr>
+      </w:pPr>
+      <w:r>
+        <w:rPr>
+          <w:rFonts w:hint="default" w:ascii="Times New Roman" w:hAnsi="Times New Roman" w:cs="Times New Roman"/>
+          <w:b w:val="0"/>
+          <w:bCs w:val="0"/>
+          <w:sz w:val="24"/>
+          <w:szCs w:val="24"/>
+          <w:lang w:val="en-US"/>
+        </w:rPr>
+        <w:t>Variable = Inflation_Rate</w:t>
+      </w:r>
+    </w:p>
+    <w:p>
+      <w:pPr>
+        <w:spacing w:line="360" w:lineRule="auto"/>
+        <w:jc w:val="both"/>
+        <w:rPr>
+          <w:rFonts w:hint="default" w:ascii="Times New Roman" w:hAnsi="Times New Roman" w:cs="Times New Roman"/>
+          <w:b w:val="0"/>
+          <w:bCs w:val="0"/>
+          <w:sz w:val="24"/>
+          <w:szCs w:val="24"/>
+          <w:lang w:val="en-US"/>
+        </w:rPr>
+      </w:pPr>
+    </w:p>
+    <w:p>
+      <w:pPr>
+        <w:spacing w:line="360" w:lineRule="auto"/>
+        <w:jc w:val="both"/>
+        <w:rPr>
+          <w:rFonts w:hint="default" w:ascii="Times New Roman" w:hAnsi="Times New Roman" w:cs="Times New Roman"/>
+          <w:b w:val="0"/>
+          <w:bCs w:val="0"/>
+          <w:sz w:val="24"/>
+          <w:szCs w:val="24"/>
+          <w:lang w:val="en-US"/>
+        </w:rPr>
+      </w:pPr>
+      <w:r>
+        <w:rPr>
+          <w:rFonts w:hint="default" w:ascii="Times New Roman" w:hAnsi="Times New Roman" w:cs="Times New Roman"/>
+          <w:b w:val="0"/>
+          <w:bCs w:val="0"/>
+          <w:sz w:val="24"/>
+          <w:szCs w:val="24"/>
+          <w:lang w:val="en-US"/>
+        </w:rPr>
+        <w:t>(*) Whether or not Inflation_Rate is normally distributed?</w:t>
+      </w:r>
+    </w:p>
+    <w:p>
+      <w:pPr>
+        <w:spacing w:line="360" w:lineRule="auto"/>
+        <w:jc w:val="both"/>
+        <w:rPr>
+          <w:rFonts w:hint="default" w:ascii="Times New Roman" w:hAnsi="Times New Roman" w:cs="Times New Roman"/>
+          <w:b w:val="0"/>
+          <w:bCs w:val="0"/>
+          <w:sz w:val="24"/>
+          <w:szCs w:val="24"/>
+          <w:lang w:val="en-US"/>
+        </w:rPr>
+      </w:pPr>
+      <w:r>
+        <w:rPr>
+          <w:rFonts w:hint="default" w:ascii="Times New Roman" w:hAnsi="Times New Roman" w:cs="Times New Roman"/>
+          <w:b w:val="0"/>
+          <w:bCs w:val="0"/>
+          <w:sz w:val="24"/>
+          <w:szCs w:val="24"/>
+          <w:lang w:val="en-US"/>
+        </w:rPr>
+        <w:t>H</w:t>
+      </w:r>
+      <w:r>
+        <w:rPr>
+          <w:rFonts w:hint="default" w:ascii="Times New Roman" w:hAnsi="Times New Roman" w:cs="Times New Roman"/>
+          <w:b w:val="0"/>
+          <w:bCs w:val="0"/>
+          <w:sz w:val="24"/>
+          <w:szCs w:val="24"/>
+          <w:lang w:val="en-US"/>
+        </w:rPr>
+        <w:softHyphen/>
+      </w:r>
+      <w:r>
+        <w:rPr>
+          <w:rFonts w:hint="default" w:ascii="Times New Roman" w:hAnsi="Times New Roman" w:cs="Times New Roman"/>
+          <w:b w:val="0"/>
+          <w:bCs w:val="0"/>
+          <w:sz w:val="24"/>
+          <w:szCs w:val="24"/>
+          <w:lang w:val="en-US"/>
+        </w:rPr>
+        <w:t xml:space="preserve">0: Inflation_Rate is normally distributed </w:t>
+      </w:r>
+    </w:p>
+    <w:p>
+      <w:pPr>
+        <w:spacing w:line="360" w:lineRule="auto"/>
+        <w:rPr>
+          <w:rFonts w:hint="default" w:ascii="Times New Roman" w:hAnsi="Times New Roman" w:cs="Times New Roman"/>
+          <w:b w:val="0"/>
+          <w:bCs w:val="0"/>
+          <w:sz w:val="24"/>
+          <w:szCs w:val="24"/>
+          <w:lang w:val="en-US"/>
+        </w:rPr>
+      </w:pPr>
+      <w:r>
+        <w:rPr>
+          <w:rFonts w:hint="default" w:ascii="Times New Roman" w:hAnsi="Times New Roman" w:cs="Times New Roman"/>
+          <w:b w:val="0"/>
+          <w:bCs w:val="0"/>
+          <w:sz w:val="24"/>
+          <w:szCs w:val="24"/>
+          <w:lang w:val="en-US"/>
+        </w:rPr>
+        <w:t>H</w:t>
+      </w:r>
+      <w:r>
+        <w:rPr>
+          <w:rFonts w:hint="default" w:ascii="Times New Roman" w:hAnsi="Times New Roman" w:cs="Times New Roman"/>
+          <w:b w:val="0"/>
+          <w:bCs w:val="0"/>
+          <w:sz w:val="24"/>
+          <w:szCs w:val="24"/>
+          <w:lang w:val="en-US"/>
+        </w:rPr>
+        <w:softHyphen/>
+      </w:r>
+      <w:r>
+        <w:rPr>
+          <w:rFonts w:hint="default" w:ascii="Times New Roman" w:hAnsi="Times New Roman" w:cs="Times New Roman"/>
+          <w:b w:val="0"/>
+          <w:bCs w:val="0"/>
+          <w:sz w:val="24"/>
+          <w:szCs w:val="24"/>
+          <w:lang w:val="en-US"/>
+        </w:rPr>
+        <w:t xml:space="preserve">1: Inflation_Rate is  not normally distributed </w:t>
+      </w:r>
+    </w:p>
+    <w:p>
+      <w:pPr>
+        <w:spacing w:line="360" w:lineRule="auto"/>
+        <w:rPr>
+          <w:rFonts w:hint="default" w:ascii="Times New Roman" w:hAnsi="Times New Roman" w:cs="Times New Roman"/>
+          <w:b w:val="0"/>
+          <w:bCs w:val="0"/>
+          <w:sz w:val="24"/>
+          <w:szCs w:val="24"/>
+          <w:lang w:val="en-US"/>
+        </w:rPr>
+      </w:pPr>
+    </w:p>
+    <w:p>
+      <w:pPr>
+        <w:spacing w:line="360" w:lineRule="auto"/>
+        <w:rPr>
+          <w:rFonts w:hint="default" w:ascii="Times New Roman" w:hAnsi="Times New Roman" w:cs="Times New Roman"/>
+          <w:b w:val="0"/>
+          <w:bCs w:val="0"/>
+          <w:sz w:val="24"/>
+          <w:szCs w:val="24"/>
+          <w:lang w:val="en-US"/>
+        </w:rPr>
+      </w:pPr>
+      <w:r>
+        <w:rPr>
+          <w:rFonts w:hint="default" w:ascii="Times New Roman" w:hAnsi="Times New Roman" w:cs="Times New Roman"/>
+          <w:b w:val="0"/>
+          <w:bCs w:val="0"/>
+          <w:sz w:val="24"/>
+          <w:szCs w:val="24"/>
+          <w:lang w:val="en-US"/>
+        </w:rPr>
+        <w:t>ad.test(Inflation_Rate)</w:t>
+      </w:r>
+    </w:p>
+    <w:p>
+      <w:pPr>
+        <w:spacing w:line="360" w:lineRule="auto"/>
+        <w:rPr>
+          <w:rFonts w:hint="default" w:ascii="Times New Roman" w:hAnsi="Times New Roman" w:cs="Times New Roman"/>
+          <w:b w:val="0"/>
+          <w:bCs w:val="0"/>
+          <w:sz w:val="24"/>
+          <w:szCs w:val="24"/>
+          <w:lang w:val="en-US"/>
+        </w:rPr>
+      </w:pPr>
+      <w:r>
+        <w:rPr>
+          <w:rFonts w:hint="default" w:ascii="Times New Roman" w:hAnsi="Times New Roman" w:cs="Times New Roman"/>
+          <w:b w:val="0"/>
+          <w:bCs w:val="0"/>
+          <w:sz w:val="24"/>
+          <w:szCs w:val="24"/>
+          <w:lang w:val="en-US"/>
+        </w:rPr>
+        <w:tab/>
+        <w:t>Anderson-Darling normality test</w:t>
+      </w:r>
+    </w:p>
+    <w:p>
+      <w:pPr>
+        <w:spacing w:line="360" w:lineRule="auto"/>
+        <w:rPr>
+          <w:rFonts w:hint="default" w:ascii="Times New Roman" w:hAnsi="Times New Roman" w:cs="Times New Roman"/>
+          <w:b w:val="0"/>
+          <w:bCs w:val="0"/>
+          <w:sz w:val="24"/>
+          <w:szCs w:val="24"/>
+          <w:lang w:val="en-US"/>
+        </w:rPr>
+      </w:pPr>
+    </w:p>
+    <w:p>
+      <w:pPr>
+        <w:spacing w:line="360" w:lineRule="auto"/>
+        <w:rPr>
+          <w:rFonts w:hint="default" w:ascii="Times New Roman" w:hAnsi="Times New Roman" w:cs="Times New Roman"/>
+          <w:b w:val="0"/>
+          <w:bCs w:val="0"/>
+          <w:sz w:val="24"/>
+          <w:szCs w:val="24"/>
+          <w:lang w:val="en-US"/>
+        </w:rPr>
+      </w:pPr>
+      <w:r>
+        <w:rPr>
+          <w:rFonts w:hint="default" w:ascii="Times New Roman" w:hAnsi="Times New Roman" w:cs="Times New Roman"/>
+          <w:b w:val="0"/>
+          <w:bCs w:val="0"/>
+          <w:sz w:val="24"/>
+          <w:szCs w:val="24"/>
+          <w:lang w:val="en-US"/>
+        </w:rPr>
+        <w:t>data:  Inflation_Rate</w:t>
+      </w:r>
+    </w:p>
+    <w:p>
+      <w:pPr>
+        <w:spacing w:line="360" w:lineRule="auto"/>
+        <w:rPr>
+          <w:rFonts w:hint="default" w:ascii="Times New Roman" w:hAnsi="Times New Roman" w:cs="Times New Roman"/>
+          <w:b w:val="0"/>
+          <w:bCs w:val="0"/>
+          <w:sz w:val="24"/>
+          <w:szCs w:val="24"/>
+          <w:lang w:val="en-US"/>
+        </w:rPr>
+      </w:pPr>
+      <w:r>
+        <w:rPr>
+          <w:rFonts w:hint="default" w:ascii="Times New Roman" w:hAnsi="Times New Roman" w:cs="Times New Roman"/>
+          <w:b w:val="0"/>
+          <w:bCs w:val="0"/>
+          <w:sz w:val="24"/>
+          <w:szCs w:val="24"/>
+          <w:lang w:val="en-US"/>
+        </w:rPr>
+        <w:t>A = 0.29563, p-value = 0.5886</w:t>
+      </w:r>
+    </w:p>
+    <w:p>
+      <w:pPr>
+        <w:spacing w:line="360" w:lineRule="auto"/>
+        <w:rPr>
+          <w:rFonts w:hint="default" w:ascii="Times New Roman" w:hAnsi="Times New Roman" w:cs="Times New Roman"/>
+          <w:b w:val="0"/>
+          <w:bCs w:val="0"/>
+          <w:sz w:val="24"/>
+          <w:szCs w:val="24"/>
+          <w:lang w:val="en-US"/>
+        </w:rPr>
+      </w:pPr>
+    </w:p>
+    <w:p>
+      <w:pPr>
+        <w:spacing w:line="360" w:lineRule="auto"/>
+        <w:jc w:val="both"/>
+        <w:rPr>
+          <w:rFonts w:hint="default" w:ascii="Times New Roman" w:hAnsi="Times New Roman" w:cs="Times New Roman"/>
+          <w:b w:val="0"/>
+          <w:bCs w:val="0"/>
+          <w:sz w:val="24"/>
+          <w:szCs w:val="24"/>
+          <w:lang w:val="en-US"/>
+        </w:rPr>
+      </w:pPr>
+      <w:r>
+        <w:rPr>
+          <w:rFonts w:hint="default" w:ascii="Times New Roman" w:hAnsi="Times New Roman" w:cs="Times New Roman"/>
+          <w:b w:val="0"/>
+          <w:bCs w:val="0"/>
+          <w:sz w:val="24"/>
+          <w:szCs w:val="24"/>
+          <w:lang w:val="en-US"/>
+        </w:rPr>
+        <w:t xml:space="preserve">Decision: p-value= 0.5886 &gt;  α=0.05 =&gt; Accept H0 at 5% significant level </w:t>
+      </w:r>
+    </w:p>
+    <w:p>
+      <w:pPr>
+        <w:spacing w:line="360" w:lineRule="auto"/>
+        <w:rPr>
+          <w:rFonts w:hint="default" w:ascii="Times New Roman" w:hAnsi="Times New Roman" w:cs="Times New Roman"/>
+          <w:b w:val="0"/>
+          <w:bCs w:val="0"/>
+          <w:sz w:val="24"/>
+          <w:szCs w:val="24"/>
+          <w:lang w:val="en-US"/>
+        </w:rPr>
+      </w:pPr>
+    </w:p>
+    <w:p>
+      <w:pPr>
+        <w:spacing w:line="360" w:lineRule="auto"/>
+        <w:rPr>
+          <w:rFonts w:hint="default" w:ascii="Times New Roman" w:hAnsi="Times New Roman" w:cs="Times New Roman"/>
+          <w:b w:val="0"/>
+          <w:bCs w:val="0"/>
+          <w:sz w:val="24"/>
+          <w:szCs w:val="24"/>
+          <w:u w:val="none"/>
+          <w:lang w:val="en-US"/>
+        </w:rPr>
+      </w:pPr>
+      <w:r>
+        <w:rPr>
+          <w:rFonts w:hint="default" w:ascii="Times New Roman" w:hAnsi="Times New Roman" w:cs="Times New Roman"/>
+          <w:b w:val="0"/>
+          <w:bCs w:val="0"/>
+          <w:sz w:val="24"/>
+          <w:szCs w:val="24"/>
+          <w:u w:val="none"/>
+          <w:lang w:val="en-US"/>
+        </w:rPr>
+        <w:t>lillie.test(Inflation_Rate)</w:t>
+      </w:r>
+    </w:p>
+    <w:p>
+      <w:pPr>
+        <w:spacing w:line="360" w:lineRule="auto"/>
+        <w:rPr>
+          <w:rFonts w:hint="default" w:ascii="Times New Roman" w:hAnsi="Times New Roman" w:cs="Times New Roman"/>
+          <w:b w:val="0"/>
+          <w:bCs w:val="0"/>
+          <w:sz w:val="24"/>
+          <w:szCs w:val="24"/>
+          <w:u w:val="none"/>
+          <w:lang w:val="en-US"/>
+        </w:rPr>
+      </w:pPr>
+      <w:r>
+        <w:rPr>
+          <w:rFonts w:hint="default" w:ascii="Times New Roman" w:hAnsi="Times New Roman" w:cs="Times New Roman"/>
+          <w:b w:val="0"/>
+          <w:bCs w:val="0"/>
+          <w:sz w:val="24"/>
+          <w:szCs w:val="24"/>
+          <w:u w:val="none"/>
+          <w:lang w:val="en-US"/>
+        </w:rPr>
+        <w:tab/>
+        <w:t>Lilliefors (Kolmogorov-Smirnov) normality test</w:t>
+      </w:r>
+    </w:p>
+    <w:p>
+      <w:pPr>
+        <w:spacing w:line="360" w:lineRule="auto"/>
+        <w:rPr>
+          <w:rFonts w:hint="default" w:ascii="Times New Roman" w:hAnsi="Times New Roman" w:cs="Times New Roman"/>
+          <w:b w:val="0"/>
+          <w:bCs w:val="0"/>
+          <w:sz w:val="24"/>
+          <w:szCs w:val="24"/>
+          <w:u w:val="none"/>
+          <w:lang w:val="en-US"/>
+        </w:rPr>
+      </w:pPr>
+    </w:p>
+    <w:p>
+      <w:pPr>
+        <w:spacing w:line="360" w:lineRule="auto"/>
+        <w:rPr>
+          <w:rFonts w:hint="default" w:ascii="Times New Roman" w:hAnsi="Times New Roman" w:cs="Times New Roman"/>
+          <w:b w:val="0"/>
+          <w:bCs w:val="0"/>
+          <w:sz w:val="24"/>
+          <w:szCs w:val="24"/>
+          <w:u w:val="none"/>
+          <w:lang w:val="en-US"/>
+        </w:rPr>
+      </w:pPr>
+      <w:r>
+        <w:rPr>
+          <w:rFonts w:hint="default" w:ascii="Times New Roman" w:hAnsi="Times New Roman" w:cs="Times New Roman"/>
+          <w:b w:val="0"/>
+          <w:bCs w:val="0"/>
+          <w:sz w:val="24"/>
+          <w:szCs w:val="24"/>
+          <w:u w:val="none"/>
+          <w:lang w:val="en-US"/>
+        </w:rPr>
+        <w:t>data:  Inflation_Rate</w:t>
+      </w:r>
+    </w:p>
+    <w:p>
+      <w:pPr>
+        <w:spacing w:line="360" w:lineRule="auto"/>
+        <w:rPr>
+          <w:rFonts w:hint="default" w:ascii="Times New Roman" w:hAnsi="Times New Roman" w:cs="Times New Roman"/>
+          <w:b w:val="0"/>
+          <w:bCs w:val="0"/>
+          <w:sz w:val="24"/>
+          <w:szCs w:val="24"/>
+          <w:u w:val="none"/>
+          <w:lang w:val="en-US"/>
+        </w:rPr>
+      </w:pPr>
+      <w:r>
+        <w:rPr>
+          <w:rFonts w:hint="default" w:ascii="Times New Roman" w:hAnsi="Times New Roman" w:cs="Times New Roman"/>
+          <w:b w:val="0"/>
+          <w:bCs w:val="0"/>
+          <w:sz w:val="24"/>
+          <w:szCs w:val="24"/>
+          <w:u w:val="none"/>
+          <w:lang w:val="en-US"/>
+        </w:rPr>
+        <w:t>D = 0.052647, p-value = 0.7098</w:t>
+      </w:r>
+    </w:p>
+    <w:p>
+      <w:pPr>
+        <w:spacing w:line="360" w:lineRule="auto"/>
+        <w:rPr>
+          <w:rFonts w:hint="default" w:ascii="Times New Roman" w:hAnsi="Times New Roman" w:cs="Times New Roman"/>
+          <w:b w:val="0"/>
+          <w:bCs w:val="0"/>
+          <w:sz w:val="24"/>
+          <w:szCs w:val="24"/>
+          <w:u w:val="none"/>
+          <w:lang w:val="en-US"/>
+        </w:rPr>
+      </w:pPr>
+      <w:r>
+        <w:rPr>
+          <w:rFonts w:hint="default" w:ascii="Times New Roman" w:hAnsi="Times New Roman" w:cs="Times New Roman"/>
+          <w:b w:val="0"/>
+          <w:bCs w:val="0"/>
+          <w:sz w:val="24"/>
+          <w:szCs w:val="24"/>
+          <w:u w:val="none"/>
+          <w:lang w:val="en-US"/>
+        </w:rPr>
+        <w:t xml:space="preserve">                    </w:t>
+      </w:r>
+    </w:p>
+    <w:p>
+      <w:pPr>
+        <w:spacing w:line="360" w:lineRule="auto"/>
+        <w:jc w:val="both"/>
+        <w:rPr>
+          <w:rFonts w:hint="default" w:ascii="Times New Roman" w:hAnsi="Times New Roman" w:cs="Times New Roman"/>
+          <w:b w:val="0"/>
+          <w:bCs w:val="0"/>
+          <w:sz w:val="24"/>
+          <w:szCs w:val="24"/>
+          <w:lang w:val="en-US"/>
+        </w:rPr>
+      </w:pPr>
+      <w:r>
+        <w:rPr>
+          <w:rFonts w:hint="default" w:ascii="Times New Roman" w:hAnsi="Times New Roman" w:cs="Times New Roman"/>
+          <w:b w:val="0"/>
+          <w:bCs w:val="0"/>
+          <w:sz w:val="24"/>
+          <w:szCs w:val="24"/>
+          <w:lang w:val="en-US"/>
+        </w:rPr>
+        <w:t xml:space="preserve">Decision: p-value= 0.7098 &gt;  α=0.05 =&gt; Accept H0 at 5% significant level </w:t>
+      </w:r>
+    </w:p>
+    <w:p>
+      <w:pPr>
+        <w:spacing w:line="360" w:lineRule="auto"/>
+        <w:rPr>
+          <w:rFonts w:hint="default" w:ascii="Times New Roman" w:hAnsi="Times New Roman" w:cs="Times New Roman"/>
+          <w:b w:val="0"/>
+          <w:bCs w:val="0"/>
+          <w:sz w:val="24"/>
+          <w:szCs w:val="24"/>
+          <w:u w:val="none"/>
+          <w:lang w:val="en-US"/>
+        </w:rPr>
+      </w:pPr>
+    </w:p>
+    <w:p>
+      <w:pPr>
+        <w:spacing w:line="360" w:lineRule="auto"/>
+        <w:rPr>
+          <w:rFonts w:hint="default" w:ascii="Times New Roman" w:hAnsi="Times New Roman" w:cs="Times New Roman"/>
+          <w:b w:val="0"/>
+          <w:bCs w:val="0"/>
+          <w:sz w:val="24"/>
+          <w:szCs w:val="24"/>
+          <w:u w:val="none"/>
+          <w:lang w:val="en-US"/>
+        </w:rPr>
+      </w:pPr>
+      <w:r>
+        <w:rPr>
+          <w:rFonts w:hint="default" w:ascii="Times New Roman" w:hAnsi="Times New Roman" w:cs="Times New Roman"/>
+          <w:b w:val="0"/>
+          <w:bCs w:val="0"/>
+          <w:sz w:val="24"/>
+          <w:szCs w:val="24"/>
+          <w:u w:val="none"/>
+          <w:lang w:val="en-US"/>
+        </w:rPr>
+        <w:t>shapiro.test(Inflation_Rate)</w:t>
+      </w:r>
+    </w:p>
+    <w:p>
+      <w:pPr>
+        <w:spacing w:line="360" w:lineRule="auto"/>
+        <w:rPr>
+          <w:rFonts w:hint="default" w:ascii="Times New Roman" w:hAnsi="Times New Roman" w:cs="Times New Roman"/>
+          <w:b w:val="0"/>
+          <w:bCs w:val="0"/>
+          <w:sz w:val="24"/>
+          <w:szCs w:val="24"/>
+          <w:u w:val="none"/>
+          <w:lang w:val="en-US"/>
+        </w:rPr>
+      </w:pPr>
+      <w:r>
+        <w:rPr>
+          <w:rFonts w:hint="default" w:ascii="Times New Roman" w:hAnsi="Times New Roman" w:cs="Times New Roman"/>
+          <w:b w:val="0"/>
+          <w:bCs w:val="0"/>
+          <w:sz w:val="24"/>
+          <w:szCs w:val="24"/>
+          <w:u w:val="none"/>
+          <w:lang w:val="en-US"/>
+        </w:rPr>
+        <w:tab/>
+        <w:t>Shapiro-Wilk normality test</w:t>
+      </w:r>
+    </w:p>
+    <w:p>
+      <w:pPr>
+        <w:spacing w:line="360" w:lineRule="auto"/>
+        <w:rPr>
+          <w:rFonts w:hint="default" w:ascii="Times New Roman" w:hAnsi="Times New Roman" w:cs="Times New Roman"/>
+          <w:b w:val="0"/>
+          <w:bCs w:val="0"/>
+          <w:sz w:val="24"/>
+          <w:szCs w:val="24"/>
+          <w:u w:val="none"/>
+          <w:lang w:val="en-US"/>
+        </w:rPr>
+      </w:pPr>
+    </w:p>
+    <w:p>
+      <w:pPr>
+        <w:spacing w:line="360" w:lineRule="auto"/>
+        <w:rPr>
+          <w:rFonts w:hint="default" w:ascii="Times New Roman" w:hAnsi="Times New Roman" w:cs="Times New Roman"/>
+          <w:b w:val="0"/>
+          <w:bCs w:val="0"/>
+          <w:sz w:val="24"/>
+          <w:szCs w:val="24"/>
+          <w:u w:val="none"/>
+          <w:lang w:val="en-US"/>
+        </w:rPr>
+      </w:pPr>
+      <w:r>
+        <w:rPr>
+          <w:rFonts w:hint="default" w:ascii="Times New Roman" w:hAnsi="Times New Roman" w:cs="Times New Roman"/>
+          <w:b w:val="0"/>
+          <w:bCs w:val="0"/>
+          <w:sz w:val="24"/>
+          <w:szCs w:val="24"/>
+          <w:u w:val="none"/>
+          <w:lang w:val="en-US"/>
+        </w:rPr>
+        <w:t>data:  Inflation_Rate</w:t>
+      </w:r>
+    </w:p>
+    <w:p>
+      <w:pPr>
+        <w:spacing w:line="360" w:lineRule="auto"/>
+        <w:rPr>
+          <w:rFonts w:hint="default" w:ascii="Times New Roman" w:hAnsi="Times New Roman" w:cs="Times New Roman"/>
+          <w:b w:val="0"/>
+          <w:bCs w:val="0"/>
+          <w:sz w:val="24"/>
+          <w:szCs w:val="24"/>
+          <w:u w:val="none"/>
+          <w:lang w:val="en-US"/>
+        </w:rPr>
+      </w:pPr>
+      <w:r>
+        <w:rPr>
+          <w:rFonts w:hint="default" w:ascii="Times New Roman" w:hAnsi="Times New Roman" w:cs="Times New Roman"/>
+          <w:b w:val="0"/>
+          <w:bCs w:val="0"/>
+          <w:sz w:val="24"/>
+          <w:szCs w:val="24"/>
+          <w:u w:val="none"/>
+          <w:lang w:val="en-US"/>
+        </w:rPr>
+        <w:t>W = 0.98992, p-value = 0.6578</w:t>
+      </w:r>
+    </w:p>
+    <w:p>
+      <w:pPr>
+        <w:spacing w:line="360" w:lineRule="auto"/>
+        <w:rPr>
+          <w:rFonts w:hint="default" w:ascii="Times New Roman" w:hAnsi="Times New Roman" w:cs="Times New Roman"/>
+          <w:b/>
+          <w:bCs/>
+          <w:sz w:val="24"/>
+          <w:szCs w:val="24"/>
+          <w:u w:val="single"/>
+          <w:lang w:val="en-US"/>
+        </w:rPr>
+      </w:pPr>
+    </w:p>
+    <w:p>
+      <w:pPr>
+        <w:spacing w:line="360" w:lineRule="auto"/>
+        <w:jc w:val="both"/>
+        <w:rPr>
+          <w:rFonts w:hint="default" w:ascii="Times New Roman" w:hAnsi="Times New Roman" w:cs="Times New Roman"/>
+          <w:b w:val="0"/>
+          <w:bCs w:val="0"/>
+          <w:sz w:val="24"/>
+          <w:szCs w:val="24"/>
+          <w:lang w:val="en-US"/>
+        </w:rPr>
+      </w:pPr>
+    </w:p>
+    <w:p>
+      <w:pPr>
+        <w:spacing w:line="360" w:lineRule="auto"/>
+        <w:jc w:val="both"/>
+        <w:rPr>
+          <w:rFonts w:hint="default" w:ascii="Times New Roman" w:hAnsi="Times New Roman" w:cs="Times New Roman"/>
+          <w:b w:val="0"/>
+          <w:bCs w:val="0"/>
+          <w:sz w:val="24"/>
+          <w:szCs w:val="24"/>
+          <w:lang w:val="en-US"/>
+        </w:rPr>
+      </w:pPr>
+      <w:r>
+        <w:rPr>
+          <w:rFonts w:hint="default" w:ascii="Times New Roman" w:hAnsi="Times New Roman" w:cs="Times New Roman"/>
+          <w:b w:val="0"/>
+          <w:bCs w:val="0"/>
+          <w:sz w:val="24"/>
+          <w:szCs w:val="24"/>
+          <w:lang w:val="en-US"/>
+        </w:rPr>
+        <w:t xml:space="preserve">Decision: p-value= 0.6578 &gt;  α=0.05 =&gt; Accept H0 at 5% significant level </w:t>
+      </w:r>
+    </w:p>
+    <w:p>
+      <w:pPr>
+        <w:spacing w:line="360" w:lineRule="auto"/>
+        <w:rPr>
+          <w:rFonts w:hint="default" w:ascii="Times New Roman" w:hAnsi="Times New Roman" w:cs="Times New Roman"/>
+          <w:b w:val="0"/>
+          <w:bCs w:val="0"/>
+          <w:sz w:val="24"/>
+          <w:szCs w:val="24"/>
+          <w:u w:val="none"/>
+          <w:lang w:val="en-US"/>
+        </w:rPr>
+      </w:pPr>
+    </w:p>
+    <w:p>
+      <w:pPr>
+        <w:spacing w:line="360" w:lineRule="auto"/>
+        <w:rPr>
+          <w:rFonts w:hint="default" w:ascii="Times New Roman" w:hAnsi="Times New Roman" w:cs="Times New Roman"/>
+          <w:b w:val="0"/>
+          <w:bCs w:val="0"/>
+          <w:sz w:val="24"/>
+          <w:szCs w:val="24"/>
+          <w:lang w:val="en-US"/>
+        </w:rPr>
+      </w:pPr>
+    </w:p>
+    <w:p>
+      <w:pPr>
+        <w:spacing w:line="360" w:lineRule="auto"/>
+        <w:jc w:val="both"/>
+        <w:rPr>
+          <w:rFonts w:hint="default" w:ascii="Times New Roman" w:hAnsi="Times New Roman" w:cs="Times New Roman"/>
+          <w:b w:val="0"/>
+          <w:bCs w:val="0"/>
+          <w:sz w:val="24"/>
+          <w:szCs w:val="24"/>
+          <w:lang w:val="en-US"/>
+        </w:rPr>
+      </w:pPr>
+      <w:r>
+        <w:rPr>
+          <w:rFonts w:hint="default" w:ascii="Times New Roman" w:hAnsi="Times New Roman" w:cs="Times New Roman"/>
+          <w:b w:val="0"/>
+          <w:bCs w:val="0"/>
+          <w:sz w:val="24"/>
+          <w:szCs w:val="24"/>
+          <w:lang w:val="en-US"/>
+        </w:rPr>
+        <w:t>Conclusion -  According to the Anderson-Darling test (p = 0.5886), Lilliefors test (p = 0.7098), and Shapiro-Wiki test (p = 0.6578), at 5 % significant level “Inflation_Rate” data is normality distributed.</w:t>
+      </w:r>
+    </w:p>
+    <w:p>
+      <w:pPr>
+        <w:spacing w:line="360" w:lineRule="auto"/>
+        <w:jc w:val="both"/>
+        <w:rPr>
+          <w:rFonts w:hint="default" w:ascii="Times New Roman" w:hAnsi="Times New Roman" w:cs="Times New Roman"/>
+          <w:b w:val="0"/>
+          <w:bCs w:val="0"/>
+          <w:sz w:val="24"/>
+          <w:szCs w:val="24"/>
+          <w:lang w:val="en-US"/>
+        </w:rPr>
+      </w:pPr>
+    </w:p>
+    <w:p>
+      <w:pPr>
+        <w:spacing w:line="360" w:lineRule="auto"/>
+        <w:jc w:val="both"/>
+        <w:rPr>
+          <w:rFonts w:hint="default" w:ascii="Times New Roman" w:hAnsi="Times New Roman" w:cs="Times New Roman"/>
+          <w:b w:val="0"/>
+          <w:bCs w:val="0"/>
+          <w:sz w:val="24"/>
+          <w:szCs w:val="24"/>
+          <w:lang w:val="en-US"/>
+        </w:rPr>
+      </w:pPr>
+      <w:r>
+        <w:rPr>
+          <w:rFonts w:hint="default" w:ascii="Times New Roman" w:hAnsi="Times New Roman" w:cs="Times New Roman"/>
+          <w:b w:val="0"/>
+          <w:bCs w:val="0"/>
+          <w:sz w:val="24"/>
+          <w:szCs w:val="24"/>
+          <w:lang w:val="en-US"/>
+        </w:rPr>
+        <w:t xml:space="preserve">summary(Inflation_Rate)   Min. 1st Qu.  Median    Mean 3rd Qu.    Max. </w:t>
+      </w:r>
+    </w:p>
+    <w:p>
+      <w:pPr>
+        <w:spacing w:line="360" w:lineRule="auto"/>
+        <w:ind w:firstLine="2520" w:firstLineChars="1050"/>
+        <w:jc w:val="both"/>
+        <w:rPr>
+          <w:rFonts w:hint="default" w:ascii="Times New Roman" w:hAnsi="Times New Roman" w:cs="Times New Roman"/>
+          <w:b w:val="0"/>
+          <w:bCs w:val="0"/>
+          <w:sz w:val="24"/>
+          <w:szCs w:val="24"/>
+          <w:lang w:val="en-US"/>
+        </w:rPr>
+      </w:pPr>
+      <w:r>
+        <w:rPr>
+          <w:rFonts w:hint="default" w:ascii="Times New Roman" w:hAnsi="Times New Roman" w:cs="Times New Roman"/>
+          <w:b w:val="0"/>
+          <w:bCs w:val="0"/>
+          <w:sz w:val="24"/>
+          <w:szCs w:val="24"/>
+          <w:lang w:val="en-US"/>
+        </w:rPr>
+        <w:t xml:space="preserve">-0.1239  1.4330  2.0502  2.1068  2.6840  4.1898 </w:t>
+      </w:r>
+    </w:p>
+    <w:p>
+      <w:pPr>
+        <w:spacing w:line="360" w:lineRule="auto"/>
+        <w:jc w:val="both"/>
+        <w:rPr>
+          <w:rFonts w:hint="default" w:ascii="Times New Roman" w:hAnsi="Times New Roman" w:cs="Times New Roman"/>
+          <w:b w:val="0"/>
+          <w:bCs w:val="0"/>
+          <w:sz w:val="24"/>
+          <w:szCs w:val="24"/>
+          <w:lang w:val="en-US"/>
+        </w:rPr>
+      </w:pPr>
+    </w:p>
+    <w:p>
+      <w:pPr>
+        <w:spacing w:line="360" w:lineRule="auto"/>
+        <w:jc w:val="both"/>
+        <w:rPr>
+          <w:rFonts w:hint="default" w:ascii="Times New Roman" w:hAnsi="Times New Roman" w:cs="Times New Roman"/>
+          <w:b w:val="0"/>
+          <w:bCs w:val="0"/>
+          <w:sz w:val="24"/>
+          <w:szCs w:val="24"/>
+          <w:lang w:val="en-US"/>
+        </w:rPr>
+      </w:pPr>
+      <w:r>
+        <w:rPr>
+          <w:rFonts w:hint="default" w:ascii="Times New Roman" w:hAnsi="Times New Roman" w:cs="Times New Roman"/>
+          <w:b w:val="0"/>
+          <w:bCs w:val="0"/>
+          <w:sz w:val="24"/>
+          <w:szCs w:val="24"/>
+          <w:lang w:val="en-US"/>
+        </w:rPr>
+        <w:drawing>
+          <wp:inline distT="0" distB="0" distL="114300" distR="114300">
+            <wp:extent cx="5269865" cy="3843655"/>
+            <wp:effectExtent l="0" t="0" r="3175" b="12065"/>
+            <wp:docPr id="7" name="Picture 7" descr="Inflation_Rate Distribution"/>
+            <wp:cNvGraphicFramePr>
+              <a:graphicFrameLocks xmlns:a="http://schemas.openxmlformats.org/drawingml/2006/main" noChangeAspect="1"/>
+            </wp:cNvGraphicFramePr>
+            <a:graphic xmlns:a="http://schemas.openxmlformats.org/drawingml/2006/main">
+              <a:graphicData uri="http://schemas.openxmlformats.org/drawingml/2006/picture">
+                <pic:pic xmlns:pic="http://schemas.openxmlformats.org/drawingml/2006/picture">
+                  <pic:nvPicPr>
+                    <pic:cNvPr id="7" name="Picture 7" descr="Inflation_Rate Distribution"/>
+                    <pic:cNvPicPr>
+                      <a:picLocks noChangeAspect="1"/>
+                    </pic:cNvPicPr>
+                  </pic:nvPicPr>
+                  <pic:blipFill>
+                    <a:blip r:embed="rId10"/>
+                    <a:stretch>
+                      <a:fillRect/>
+                    </a:stretch>
+                  </pic:blipFill>
+                  <pic:spPr>
+                    <a:xfrm>
+                      <a:off x="0" y="0"/>
+                      <a:ext cx="5269865" cy="3843655"/>
+                    </a:xfrm>
+                    <a:prstGeom prst="rect">
+                      <a:avLst/>
+                    </a:prstGeom>
+                  </pic:spPr>
+                </pic:pic>
+              </a:graphicData>
+            </a:graphic>
+          </wp:inline>
+        </w:drawing>
+      </w:r>
+    </w:p>
+    <w:p>
+      <w:pPr>
+        <w:spacing w:line="360" w:lineRule="auto"/>
+        <w:jc w:val="both"/>
+        <w:rPr>
+          <w:rFonts w:hint="default" w:ascii="Times New Roman" w:hAnsi="Times New Roman" w:cs="Times New Roman"/>
+          <w:b w:val="0"/>
+          <w:bCs w:val="0"/>
+          <w:sz w:val="24"/>
+          <w:szCs w:val="24"/>
+          <w:lang w:val="en-US"/>
+        </w:rPr>
+      </w:pPr>
+      <w:r>
+        <w:rPr>
+          <w:rFonts w:hint="default" w:ascii="Times New Roman" w:hAnsi="Times New Roman" w:cs="Times New Roman"/>
+          <w:b w:val="0"/>
+          <w:bCs w:val="0"/>
+          <w:sz w:val="24"/>
+          <w:szCs w:val="24"/>
+          <w:lang w:val="en-US"/>
+        </w:rPr>
+        <w:t xml:space="preserve">                                    Figure 7  Inflation_Rate data distribution</w:t>
+      </w:r>
+    </w:p>
+    <w:p>
+      <w:pPr>
+        <w:spacing w:line="360" w:lineRule="auto"/>
+        <w:rPr>
+          <w:rFonts w:hint="default" w:ascii="Times New Roman" w:hAnsi="Times New Roman" w:cs="Times New Roman"/>
+          <w:b/>
+          <w:bCs/>
+          <w:sz w:val="24"/>
+          <w:szCs w:val="24"/>
+          <w:u w:val="single"/>
+          <w:lang w:val="en-US"/>
+        </w:rPr>
+      </w:pPr>
+      <w:r>
+        <w:rPr>
+          <w:rFonts w:hint="default" w:ascii="Times New Roman" w:hAnsi="Times New Roman" w:cs="Times New Roman"/>
+          <w:b/>
+          <w:bCs/>
+          <w:sz w:val="24"/>
+          <w:szCs w:val="24"/>
+          <w:u w:val="single"/>
+          <w:lang w:val="en-US"/>
+        </w:rPr>
+        <w:t xml:space="preserve">Interpretation of Montercarlo </w:t>
+      </w:r>
+    </w:p>
+    <w:p>
+      <w:pPr>
+        <w:spacing w:line="360" w:lineRule="auto"/>
+        <w:jc w:val="both"/>
+        <w:rPr>
+          <w:rFonts w:hint="default" w:ascii="Times New Roman" w:hAnsi="Times New Roman" w:cs="Times New Roman"/>
+          <w:b/>
+          <w:bCs/>
+          <w:sz w:val="24"/>
+          <w:szCs w:val="24"/>
+          <w:u w:val="single"/>
+          <w:lang w:val="en-US"/>
+        </w:rPr>
+      </w:pPr>
+    </w:p>
+    <w:p>
+      <w:pPr>
+        <w:spacing w:line="360" w:lineRule="auto"/>
+        <w:jc w:val="both"/>
+        <w:rPr>
+          <w:rFonts w:hint="default" w:ascii="Times New Roman" w:hAnsi="Times New Roman" w:cs="Times New Roman"/>
+          <w:b w:val="0"/>
+          <w:bCs w:val="0"/>
+          <w:sz w:val="24"/>
+          <w:szCs w:val="24"/>
+          <w:u w:val="none"/>
+          <w:lang w:val="en-US"/>
+        </w:rPr>
+      </w:pPr>
+      <w:r>
+        <w:rPr>
+          <w:rFonts w:hint="default" w:ascii="Times New Roman" w:hAnsi="Times New Roman" w:cs="Times New Roman"/>
+          <w:b w:val="0"/>
+          <w:bCs w:val="0"/>
+          <w:sz w:val="24"/>
+          <w:szCs w:val="24"/>
+          <w:u w:val="none"/>
+          <w:lang w:val="en-US"/>
+        </w:rPr>
+        <w:t>According to the above plot bell curve Inflation_Rate is normally distributed at 5% significant level.</w:t>
+      </w:r>
+    </w:p>
+    <w:p>
+      <w:pPr>
+        <w:spacing w:line="360" w:lineRule="auto"/>
+        <w:jc w:val="both"/>
+        <w:rPr>
+          <w:rFonts w:hint="default" w:ascii="Times New Roman" w:hAnsi="Times New Roman" w:cs="Times New Roman"/>
+          <w:b w:val="0"/>
+          <w:bCs w:val="0"/>
+          <w:sz w:val="24"/>
+          <w:szCs w:val="24"/>
+          <w:lang w:val="en-US"/>
+        </w:rPr>
+      </w:pPr>
+    </w:p>
+    <w:p>
+      <w:pPr>
+        <w:spacing w:line="360" w:lineRule="auto"/>
+        <w:jc w:val="both"/>
+        <w:rPr>
+          <w:rFonts w:hint="default" w:ascii="Times New Roman" w:hAnsi="Times New Roman" w:cs="Times New Roman"/>
+          <w:b w:val="0"/>
+          <w:bCs w:val="0"/>
+          <w:sz w:val="24"/>
+          <w:szCs w:val="24"/>
+          <w:lang w:val="en-US"/>
+        </w:rPr>
+      </w:pPr>
+    </w:p>
+    <w:p>
+      <w:pPr>
+        <w:spacing w:line="360" w:lineRule="auto"/>
+        <w:rPr>
+          <w:rFonts w:hint="default" w:ascii="Times New Roman" w:hAnsi="Times New Roman" w:cs="Times New Roman"/>
+          <w:b w:val="0"/>
+          <w:bCs w:val="0"/>
+          <w:sz w:val="24"/>
+          <w:szCs w:val="24"/>
+          <w:u w:val="none"/>
+          <w:lang w:val="en-US"/>
+        </w:rPr>
+      </w:pPr>
+    </w:p>
+    <w:p>
+      <w:pPr>
+        <w:spacing w:line="360" w:lineRule="auto"/>
+        <w:rPr>
+          <w:rFonts w:hint="default" w:ascii="Times New Roman" w:hAnsi="Times New Roman" w:cs="Times New Roman"/>
+          <w:b w:val="0"/>
+          <w:bCs w:val="0"/>
+          <w:sz w:val="24"/>
+          <w:szCs w:val="24"/>
+          <w:u w:val="none"/>
+          <w:lang w:val="en-US"/>
+        </w:rPr>
+      </w:pPr>
+    </w:p>
+    <w:p>
+      <w:pPr>
+        <w:spacing w:line="360" w:lineRule="auto"/>
+        <w:rPr>
+          <w:rFonts w:hint="default" w:ascii="Times New Roman" w:hAnsi="Times New Roman" w:cs="Times New Roman"/>
+          <w:b w:val="0"/>
+          <w:bCs w:val="0"/>
+          <w:sz w:val="24"/>
+          <w:szCs w:val="24"/>
+          <w:u w:val="none"/>
+          <w:lang w:val="en-US"/>
+        </w:rPr>
+      </w:pPr>
+      <w:r>
+        <w:rPr>
+          <w:rFonts w:hint="default" w:ascii="Times New Roman" w:hAnsi="Times New Roman" w:cs="Times New Roman"/>
+          <w:b/>
+          <w:bCs/>
+          <w:sz w:val="24"/>
+          <w:szCs w:val="24"/>
+          <w:u w:val="single"/>
+          <w:lang w:val="en-US"/>
+        </w:rPr>
+        <w:t>Quintile comparison plot</w:t>
+      </w:r>
+    </w:p>
+    <w:p>
+      <w:pPr>
+        <w:spacing w:line="360" w:lineRule="auto"/>
+        <w:rPr>
+          <w:rFonts w:hint="default" w:ascii="Times New Roman" w:hAnsi="Times New Roman" w:cs="Times New Roman"/>
+          <w:b w:val="0"/>
+          <w:bCs w:val="0"/>
+          <w:sz w:val="24"/>
+          <w:szCs w:val="24"/>
+          <w:u w:val="none"/>
+          <w:lang w:val="en-US"/>
+        </w:rPr>
+      </w:pPr>
+      <w:r>
+        <w:rPr>
+          <w:rFonts w:hint="default" w:ascii="Times New Roman" w:hAnsi="Times New Roman" w:cs="Times New Roman"/>
+          <w:b w:val="0"/>
+          <w:bCs w:val="0"/>
+          <w:sz w:val="24"/>
+          <w:szCs w:val="24"/>
+          <w:u w:val="none"/>
+          <w:lang w:val="en-US"/>
+        </w:rPr>
+        <w:drawing>
+          <wp:inline distT="0" distB="0" distL="114300" distR="114300">
+            <wp:extent cx="5269865" cy="3843655"/>
+            <wp:effectExtent l="0" t="0" r="3175" b="12065"/>
+            <wp:docPr id="8" name="Picture 8" descr="QQ plot for Inflation_Rate"/>
+            <wp:cNvGraphicFramePr>
+              <a:graphicFrameLocks xmlns:a="http://schemas.openxmlformats.org/drawingml/2006/main" noChangeAspect="1"/>
+            </wp:cNvGraphicFramePr>
+            <a:graphic xmlns:a="http://schemas.openxmlformats.org/drawingml/2006/main">
+              <a:graphicData uri="http://schemas.openxmlformats.org/drawingml/2006/picture">
+                <pic:pic xmlns:pic="http://schemas.openxmlformats.org/drawingml/2006/picture">
+                  <pic:nvPicPr>
+                    <pic:cNvPr id="8" name="Picture 8" descr="QQ plot for Inflation_Rate"/>
+                    <pic:cNvPicPr>
+                      <a:picLocks noChangeAspect="1"/>
+                    </pic:cNvPicPr>
+                  </pic:nvPicPr>
+                  <pic:blipFill>
+                    <a:blip r:embed="rId11"/>
+                    <a:stretch>
+                      <a:fillRect/>
+                    </a:stretch>
+                  </pic:blipFill>
+                  <pic:spPr>
+                    <a:xfrm>
+                      <a:off x="0" y="0"/>
+                      <a:ext cx="5269865" cy="3843655"/>
+                    </a:xfrm>
+                    <a:prstGeom prst="rect">
+                      <a:avLst/>
+                    </a:prstGeom>
+                  </pic:spPr>
+                </pic:pic>
+              </a:graphicData>
+            </a:graphic>
+          </wp:inline>
+        </w:drawing>
+      </w:r>
+    </w:p>
+    <w:p>
+      <w:pPr>
+        <w:spacing w:line="360" w:lineRule="auto"/>
+        <w:rPr>
+          <w:rFonts w:hint="default" w:ascii="Times New Roman" w:hAnsi="Times New Roman" w:cs="Times New Roman"/>
+          <w:b w:val="0"/>
+          <w:bCs w:val="0"/>
+          <w:sz w:val="24"/>
+          <w:szCs w:val="24"/>
+          <w:u w:val="none"/>
+          <w:lang w:val="en-US"/>
+        </w:rPr>
+      </w:pPr>
+      <w:r>
+        <w:rPr>
+          <w:rFonts w:hint="default" w:ascii="Times New Roman" w:hAnsi="Times New Roman" w:cs="Times New Roman"/>
+          <w:b w:val="0"/>
+          <w:bCs w:val="0"/>
+          <w:sz w:val="24"/>
+          <w:szCs w:val="24"/>
+          <w:u w:val="none"/>
+          <w:lang w:val="en-US"/>
+        </w:rPr>
+        <w:t xml:space="preserve">                                  </w:t>
+      </w:r>
+      <w:r>
+        <w:rPr>
+          <w:rFonts w:hint="default" w:ascii="Times New Roman" w:hAnsi="Times New Roman" w:cs="Times New Roman"/>
+          <w:b w:val="0"/>
+          <w:bCs w:val="0"/>
+          <w:sz w:val="24"/>
+          <w:szCs w:val="24"/>
+          <w:u w:val="none"/>
+          <w:lang w:val="en-US"/>
+        </w:rPr>
+        <w:t xml:space="preserve">     Figure 8  Quintile graph for Inflation_Rate</w:t>
+      </w:r>
+    </w:p>
+    <w:p>
+      <w:pPr>
+        <w:spacing w:line="360" w:lineRule="auto"/>
+        <w:rPr>
+          <w:rFonts w:hint="default" w:ascii="Times New Roman" w:hAnsi="Times New Roman" w:cs="Times New Roman"/>
+          <w:b w:val="0"/>
+          <w:bCs w:val="0"/>
+          <w:sz w:val="24"/>
+          <w:szCs w:val="24"/>
+          <w:u w:val="none"/>
+          <w:lang w:val="en-US"/>
+        </w:rPr>
+      </w:pPr>
+    </w:p>
+    <w:p>
+      <w:pPr>
+        <w:spacing w:line="360" w:lineRule="auto"/>
+        <w:rPr>
+          <w:rFonts w:hint="default" w:ascii="Times New Roman" w:hAnsi="Times New Roman" w:cs="Times New Roman"/>
+          <w:b w:val="0"/>
+          <w:bCs w:val="0"/>
+          <w:sz w:val="24"/>
+          <w:szCs w:val="24"/>
+          <w:lang w:val="en-US"/>
+        </w:rPr>
+      </w:pPr>
+      <w:r>
+        <w:rPr>
+          <w:rFonts w:hint="default" w:ascii="Times New Roman" w:hAnsi="Times New Roman" w:cs="Times New Roman"/>
+          <w:b w:val="0"/>
+          <w:bCs w:val="0"/>
+          <w:sz w:val="24"/>
+          <w:szCs w:val="24"/>
+          <w:lang w:val="en-US"/>
+        </w:rPr>
+        <w:t>According to the above  inflation_Rate quintile plot, it clearly describes larger number of data points are overlapped the absolute line. And also huge amount of  data points available within this envelop. So then,  Inflation_Rate  values can be considered as normally distributed at 5 % significant level.</w:t>
+      </w:r>
+    </w:p>
+    <w:p>
+      <w:pPr>
+        <w:spacing w:line="360" w:lineRule="auto"/>
+        <w:rPr>
+          <w:rFonts w:hint="default" w:ascii="Times New Roman" w:hAnsi="Times New Roman" w:cs="Times New Roman"/>
+          <w:b w:val="0"/>
+          <w:bCs w:val="0"/>
+          <w:sz w:val="24"/>
+          <w:szCs w:val="24"/>
+          <w:u w:val="none"/>
+          <w:lang w:val="en-US"/>
+        </w:rPr>
+      </w:pPr>
+    </w:p>
+    <w:p>
+      <w:pPr>
+        <w:spacing w:line="360" w:lineRule="auto"/>
+        <w:rPr>
+          <w:rFonts w:hint="default" w:ascii="Times New Roman" w:hAnsi="Times New Roman" w:cs="Times New Roman"/>
+          <w:b w:val="0"/>
+          <w:bCs w:val="0"/>
+          <w:sz w:val="24"/>
+          <w:szCs w:val="24"/>
+          <w:u w:val="none"/>
+          <w:lang w:val="en-US"/>
+        </w:rPr>
+      </w:pPr>
+    </w:p>
+    <w:p>
+      <w:pPr>
+        <w:spacing w:line="360" w:lineRule="auto"/>
+        <w:rPr>
+          <w:rFonts w:hint="default" w:ascii="Times New Roman" w:hAnsi="Times New Roman" w:cs="Times New Roman"/>
+          <w:b w:val="0"/>
+          <w:bCs w:val="0"/>
+          <w:sz w:val="24"/>
+          <w:szCs w:val="24"/>
+          <w:u w:val="none"/>
+          <w:lang w:val="en-US"/>
+        </w:rPr>
+      </w:pPr>
+    </w:p>
+    <w:p>
+      <w:pPr>
+        <w:spacing w:line="360" w:lineRule="auto"/>
+        <w:rPr>
+          <w:rFonts w:hint="default" w:ascii="Times New Roman" w:hAnsi="Times New Roman" w:cs="Times New Roman"/>
+          <w:b w:val="0"/>
+          <w:bCs w:val="0"/>
+          <w:sz w:val="24"/>
+          <w:szCs w:val="24"/>
+          <w:u w:val="none"/>
+          <w:lang w:val="en-US"/>
+        </w:rPr>
+      </w:pPr>
+    </w:p>
+    <w:p>
+      <w:pPr>
+        <w:spacing w:line="360" w:lineRule="auto"/>
+        <w:rPr>
+          <w:rFonts w:hint="default" w:ascii="Times New Roman" w:hAnsi="Times New Roman" w:cs="Times New Roman"/>
+          <w:b w:val="0"/>
+          <w:bCs w:val="0"/>
+          <w:sz w:val="24"/>
+          <w:szCs w:val="24"/>
+          <w:u w:val="none"/>
+          <w:lang w:val="en-US"/>
+        </w:rPr>
+      </w:pPr>
+    </w:p>
+    <w:p>
+      <w:pPr>
+        <w:spacing w:line="360" w:lineRule="auto"/>
+        <w:rPr>
+          <w:rFonts w:hint="default" w:ascii="Times New Roman" w:hAnsi="Times New Roman" w:cs="Times New Roman"/>
+          <w:b w:val="0"/>
+          <w:bCs w:val="0"/>
+          <w:sz w:val="24"/>
+          <w:szCs w:val="24"/>
+          <w:u w:val="none"/>
+          <w:lang w:val="en-US"/>
+        </w:rPr>
+      </w:pPr>
+    </w:p>
+    <w:p>
+      <w:pPr>
+        <w:spacing w:line="360" w:lineRule="auto"/>
+        <w:rPr>
+          <w:rFonts w:hint="default" w:ascii="Times New Roman" w:hAnsi="Times New Roman" w:cs="Times New Roman"/>
+          <w:b w:val="0"/>
+          <w:bCs w:val="0"/>
+          <w:sz w:val="24"/>
+          <w:szCs w:val="24"/>
+          <w:u w:val="none"/>
+          <w:lang w:val="en-US"/>
+        </w:rPr>
+      </w:pPr>
+    </w:p>
+    <w:p>
+      <w:pPr>
+        <w:spacing w:line="360" w:lineRule="auto"/>
+        <w:rPr>
+          <w:rFonts w:hint="default" w:ascii="Times New Roman" w:hAnsi="Times New Roman" w:cs="Times New Roman"/>
+          <w:b w:val="0"/>
+          <w:bCs w:val="0"/>
+          <w:sz w:val="24"/>
+          <w:szCs w:val="24"/>
+          <w:u w:val="none"/>
+          <w:lang w:val="en-US"/>
+        </w:rPr>
+      </w:pPr>
+    </w:p>
+    <w:p>
+      <w:pPr>
+        <w:spacing w:line="360" w:lineRule="auto"/>
+        <w:rPr>
+          <w:rFonts w:hint="default" w:ascii="Times New Roman" w:hAnsi="Times New Roman" w:cs="Times New Roman"/>
+          <w:b w:val="0"/>
+          <w:bCs w:val="0"/>
+          <w:sz w:val="24"/>
+          <w:szCs w:val="24"/>
+          <w:u w:val="none"/>
+          <w:lang w:val="en-US"/>
+        </w:rPr>
+      </w:pPr>
+    </w:p>
+    <w:p>
+      <w:pPr>
+        <w:spacing w:line="360" w:lineRule="auto"/>
+        <w:rPr>
+          <w:rFonts w:hint="default" w:ascii="Times New Roman" w:hAnsi="Times New Roman" w:cs="Times New Roman"/>
+          <w:b w:val="0"/>
+          <w:bCs w:val="0"/>
+          <w:sz w:val="24"/>
+          <w:szCs w:val="24"/>
+          <w:u w:val="none"/>
+          <w:lang w:val="en-US"/>
+        </w:rPr>
+      </w:pPr>
+    </w:p>
+    <w:p>
+      <w:pPr>
+        <w:spacing w:line="360" w:lineRule="auto"/>
+        <w:rPr>
+          <w:rFonts w:hint="default" w:ascii="Times New Roman" w:hAnsi="Times New Roman" w:cs="Times New Roman"/>
+          <w:b w:val="0"/>
+          <w:bCs w:val="0"/>
+          <w:sz w:val="24"/>
+          <w:szCs w:val="24"/>
+          <w:u w:val="none"/>
+          <w:lang w:val="en-US"/>
+        </w:rPr>
+      </w:pPr>
+    </w:p>
+    <w:p>
+      <w:pPr>
+        <w:spacing w:line="360" w:lineRule="auto"/>
+        <w:rPr>
+          <w:rFonts w:hint="default" w:ascii="Times New Roman" w:hAnsi="Times New Roman" w:cs="Times New Roman"/>
+          <w:b w:val="0"/>
+          <w:bCs w:val="0"/>
+          <w:sz w:val="24"/>
+          <w:szCs w:val="24"/>
+          <w:u w:val="none"/>
+          <w:lang w:val="en-US"/>
+        </w:rPr>
+      </w:pPr>
+    </w:p>
+    <w:p>
+      <w:pPr>
+        <w:pStyle w:val="2"/>
+        <w:bidi w:val="0"/>
+        <w:spacing w:line="360" w:lineRule="auto"/>
+        <w:jc w:val="left"/>
+        <w:rPr>
+          <w:rFonts w:hint="default" w:ascii="Times New Roman" w:hAnsi="Times New Roman"/>
+          <w:b/>
+          <w:bCs/>
+          <w:sz w:val="24"/>
+          <w:u w:val="single"/>
+          <w:lang w:val="en-US"/>
+        </w:rPr>
+      </w:pPr>
+      <w:r>
+        <w:rPr>
+          <w:rFonts w:hint="default" w:ascii="Times New Roman" w:hAnsi="Times New Roman"/>
+          <w:b/>
+          <w:bCs/>
+          <w:sz w:val="24"/>
+          <w:u w:val="single"/>
+          <w:lang w:val="en-US"/>
+        </w:rPr>
+        <w:t>Statistical Hypothetical Testing: Normality tests for Sample : Dataset : economic status</w:t>
+      </w:r>
+    </w:p>
+    <w:p>
+      <w:pPr>
+        <w:spacing w:line="360" w:lineRule="auto"/>
+        <w:jc w:val="both"/>
+        <w:rPr>
+          <w:rFonts w:hint="default" w:ascii="Times New Roman" w:hAnsi="Times New Roman" w:cs="Times New Roman"/>
+          <w:b w:val="0"/>
+          <w:bCs w:val="0"/>
+          <w:sz w:val="24"/>
+          <w:szCs w:val="24"/>
+          <w:lang w:val="en-US"/>
+        </w:rPr>
+      </w:pPr>
+      <w:r>
+        <w:rPr>
+          <w:rFonts w:hint="default" w:ascii="Times New Roman" w:hAnsi="Times New Roman" w:cs="Times New Roman"/>
+          <w:b w:val="0"/>
+          <w:bCs w:val="0"/>
+          <w:sz w:val="24"/>
+          <w:szCs w:val="24"/>
+          <w:lang w:val="en-US"/>
+        </w:rPr>
+        <w:t>Significant level =  0.05 (5%)</w:t>
+      </w:r>
+    </w:p>
+    <w:p>
+      <w:pPr>
+        <w:spacing w:line="360" w:lineRule="auto"/>
+        <w:jc w:val="both"/>
+        <w:rPr>
+          <w:rFonts w:hint="default" w:ascii="Times New Roman" w:hAnsi="Times New Roman" w:cs="Times New Roman"/>
+          <w:b w:val="0"/>
+          <w:bCs w:val="0"/>
+          <w:sz w:val="24"/>
+          <w:szCs w:val="24"/>
+          <w:lang w:val="en-US"/>
+        </w:rPr>
+      </w:pPr>
+      <w:r>
+        <w:rPr>
+          <w:rFonts w:hint="default" w:ascii="Times New Roman" w:hAnsi="Times New Roman" w:cs="Times New Roman"/>
+          <w:b w:val="0"/>
+          <w:bCs w:val="0"/>
+          <w:sz w:val="24"/>
+          <w:szCs w:val="24"/>
+          <w:lang w:val="en-US"/>
+        </w:rPr>
+        <w:t>Confidence level = 0.95 (95%)</w:t>
+      </w:r>
+    </w:p>
+    <w:p>
+      <w:pPr>
+        <w:spacing w:line="360" w:lineRule="auto"/>
+        <w:jc w:val="both"/>
+        <w:rPr>
+          <w:rFonts w:hint="default" w:ascii="Times New Roman" w:hAnsi="Times New Roman" w:cs="Times New Roman"/>
+          <w:b w:val="0"/>
+          <w:bCs w:val="0"/>
+          <w:sz w:val="24"/>
+          <w:szCs w:val="24"/>
+          <w:lang w:val="en-US"/>
+        </w:rPr>
+      </w:pPr>
+      <w:r>
+        <w:rPr>
+          <w:rFonts w:hint="default" w:ascii="Times New Roman" w:hAnsi="Times New Roman" w:cs="Times New Roman"/>
+          <w:b w:val="0"/>
+          <w:bCs w:val="0"/>
+          <w:sz w:val="24"/>
+          <w:szCs w:val="24"/>
+          <w:lang w:val="en-US"/>
+        </w:rPr>
+        <w:t>Variable = Consumption</w:t>
+      </w:r>
+    </w:p>
+    <w:p>
+      <w:pPr>
+        <w:spacing w:line="360" w:lineRule="auto"/>
+        <w:jc w:val="both"/>
+        <w:rPr>
+          <w:rFonts w:hint="default" w:ascii="Times New Roman" w:hAnsi="Times New Roman" w:cs="Times New Roman"/>
+          <w:b w:val="0"/>
+          <w:bCs w:val="0"/>
+          <w:sz w:val="24"/>
+          <w:szCs w:val="24"/>
+          <w:lang w:val="en-US"/>
+        </w:rPr>
+      </w:pPr>
+    </w:p>
+    <w:p>
+      <w:pPr>
+        <w:spacing w:line="360" w:lineRule="auto"/>
+        <w:jc w:val="both"/>
+        <w:rPr>
+          <w:rFonts w:hint="default" w:ascii="Times New Roman" w:hAnsi="Times New Roman" w:cs="Times New Roman"/>
+          <w:b w:val="0"/>
+          <w:bCs w:val="0"/>
+          <w:sz w:val="24"/>
+          <w:szCs w:val="24"/>
+          <w:lang w:val="en-US"/>
+        </w:rPr>
+      </w:pPr>
+      <w:r>
+        <w:rPr>
+          <w:rFonts w:hint="default" w:ascii="Times New Roman" w:hAnsi="Times New Roman" w:cs="Times New Roman"/>
+          <w:b w:val="0"/>
+          <w:bCs w:val="0"/>
+          <w:sz w:val="24"/>
+          <w:szCs w:val="24"/>
+          <w:lang w:val="en-US"/>
+        </w:rPr>
+        <w:t>(*) Whether or not Consumption is normally distributed?</w:t>
+      </w:r>
+    </w:p>
+    <w:p>
+      <w:pPr>
+        <w:spacing w:line="360" w:lineRule="auto"/>
+        <w:jc w:val="both"/>
+        <w:rPr>
+          <w:rFonts w:hint="default" w:ascii="Times New Roman" w:hAnsi="Times New Roman" w:cs="Times New Roman"/>
+          <w:b w:val="0"/>
+          <w:bCs w:val="0"/>
+          <w:sz w:val="24"/>
+          <w:szCs w:val="24"/>
+          <w:lang w:val="en-US"/>
+        </w:rPr>
+      </w:pPr>
+      <w:r>
+        <w:rPr>
+          <w:rFonts w:hint="default" w:ascii="Times New Roman" w:hAnsi="Times New Roman" w:cs="Times New Roman"/>
+          <w:b w:val="0"/>
+          <w:bCs w:val="0"/>
+          <w:sz w:val="24"/>
+          <w:szCs w:val="24"/>
+          <w:lang w:val="en-US"/>
+        </w:rPr>
+        <w:t>H</w:t>
+      </w:r>
+      <w:r>
+        <w:rPr>
+          <w:rFonts w:hint="default" w:ascii="Times New Roman" w:hAnsi="Times New Roman" w:cs="Times New Roman"/>
+          <w:b w:val="0"/>
+          <w:bCs w:val="0"/>
+          <w:sz w:val="24"/>
+          <w:szCs w:val="24"/>
+          <w:lang w:val="en-US"/>
+        </w:rPr>
+        <w:softHyphen/>
+      </w:r>
+      <w:r>
+        <w:rPr>
+          <w:rFonts w:hint="default" w:ascii="Times New Roman" w:hAnsi="Times New Roman" w:cs="Times New Roman"/>
+          <w:b w:val="0"/>
+          <w:bCs w:val="0"/>
+          <w:sz w:val="24"/>
+          <w:szCs w:val="24"/>
+          <w:lang w:val="en-US"/>
+        </w:rPr>
+        <w:t xml:space="preserve">0: Consumption is normally distributed </w:t>
+      </w:r>
+    </w:p>
+    <w:p>
+      <w:pPr>
+        <w:spacing w:line="360" w:lineRule="auto"/>
+        <w:rPr>
+          <w:rFonts w:hint="default" w:ascii="Times New Roman" w:hAnsi="Times New Roman" w:cs="Times New Roman"/>
+          <w:b w:val="0"/>
+          <w:bCs w:val="0"/>
+          <w:sz w:val="24"/>
+          <w:szCs w:val="24"/>
+          <w:lang w:val="en-US"/>
+        </w:rPr>
+      </w:pPr>
+      <w:r>
+        <w:rPr>
+          <w:rFonts w:hint="default" w:ascii="Times New Roman" w:hAnsi="Times New Roman" w:cs="Times New Roman"/>
+          <w:b w:val="0"/>
+          <w:bCs w:val="0"/>
+          <w:sz w:val="24"/>
+          <w:szCs w:val="24"/>
+          <w:lang w:val="en-US"/>
+        </w:rPr>
+        <w:t>H</w:t>
+      </w:r>
+      <w:r>
+        <w:rPr>
+          <w:rFonts w:hint="default" w:ascii="Times New Roman" w:hAnsi="Times New Roman" w:cs="Times New Roman"/>
+          <w:b w:val="0"/>
+          <w:bCs w:val="0"/>
+          <w:sz w:val="24"/>
+          <w:szCs w:val="24"/>
+          <w:lang w:val="en-US"/>
+        </w:rPr>
+        <w:softHyphen/>
+      </w:r>
+      <w:r>
+        <w:rPr>
+          <w:rFonts w:hint="default" w:ascii="Times New Roman" w:hAnsi="Times New Roman" w:cs="Times New Roman"/>
+          <w:b w:val="0"/>
+          <w:bCs w:val="0"/>
+          <w:sz w:val="24"/>
+          <w:szCs w:val="24"/>
+          <w:lang w:val="en-US"/>
+        </w:rPr>
+        <w:t xml:space="preserve">1: Consumption is  not normally distributed </w:t>
+      </w:r>
+    </w:p>
+    <w:p>
+      <w:pPr>
+        <w:spacing w:line="360" w:lineRule="auto"/>
+        <w:rPr>
+          <w:rFonts w:hint="default" w:ascii="Times New Roman" w:hAnsi="Times New Roman" w:cs="Times New Roman"/>
+          <w:b w:val="0"/>
+          <w:bCs w:val="0"/>
+          <w:sz w:val="24"/>
+          <w:szCs w:val="24"/>
+          <w:lang w:val="en-US"/>
+        </w:rPr>
+      </w:pPr>
+      <w:r>
+        <w:rPr>
+          <w:rFonts w:hint="default" w:ascii="Times New Roman" w:hAnsi="Times New Roman" w:cs="Times New Roman"/>
+          <w:b w:val="0"/>
+          <w:bCs w:val="0"/>
+          <w:sz w:val="24"/>
+          <w:szCs w:val="24"/>
+          <w:lang w:val="en-US"/>
+        </w:rPr>
+        <w:t>ad.test(Consumption)</w:t>
+      </w:r>
+    </w:p>
+    <w:p>
+      <w:pPr>
+        <w:spacing w:line="360" w:lineRule="auto"/>
+        <w:rPr>
+          <w:rFonts w:hint="default" w:ascii="Times New Roman" w:hAnsi="Times New Roman" w:cs="Times New Roman"/>
+          <w:b w:val="0"/>
+          <w:bCs w:val="0"/>
+          <w:sz w:val="24"/>
+          <w:szCs w:val="24"/>
+          <w:lang w:val="en-US"/>
+        </w:rPr>
+      </w:pPr>
+      <w:r>
+        <w:rPr>
+          <w:rFonts w:hint="default" w:ascii="Times New Roman" w:hAnsi="Times New Roman" w:cs="Times New Roman"/>
+          <w:b w:val="0"/>
+          <w:bCs w:val="0"/>
+          <w:sz w:val="24"/>
+          <w:szCs w:val="24"/>
+          <w:lang w:val="en-US"/>
+        </w:rPr>
+        <w:tab/>
+        <w:t>Anderson-Darling normality test</w:t>
+      </w:r>
+    </w:p>
+    <w:p>
+      <w:pPr>
+        <w:spacing w:line="360" w:lineRule="auto"/>
+        <w:rPr>
+          <w:rFonts w:hint="default" w:ascii="Times New Roman" w:hAnsi="Times New Roman" w:cs="Times New Roman"/>
+          <w:b w:val="0"/>
+          <w:bCs w:val="0"/>
+          <w:sz w:val="24"/>
+          <w:szCs w:val="24"/>
+          <w:lang w:val="en-US"/>
+        </w:rPr>
+      </w:pPr>
+    </w:p>
+    <w:p>
+      <w:pPr>
+        <w:spacing w:line="360" w:lineRule="auto"/>
+        <w:rPr>
+          <w:rFonts w:hint="default" w:ascii="Times New Roman" w:hAnsi="Times New Roman" w:cs="Times New Roman"/>
+          <w:b w:val="0"/>
+          <w:bCs w:val="0"/>
+          <w:sz w:val="24"/>
+          <w:szCs w:val="24"/>
+          <w:lang w:val="en-US"/>
+        </w:rPr>
+      </w:pPr>
+      <w:r>
+        <w:rPr>
+          <w:rFonts w:hint="default" w:ascii="Times New Roman" w:hAnsi="Times New Roman" w:cs="Times New Roman"/>
+          <w:b w:val="0"/>
+          <w:bCs w:val="0"/>
+          <w:sz w:val="24"/>
+          <w:szCs w:val="24"/>
+          <w:lang w:val="en-US"/>
+        </w:rPr>
+        <w:t>data:  Consumption</w:t>
+      </w:r>
+    </w:p>
+    <w:p>
+      <w:pPr>
+        <w:spacing w:line="360" w:lineRule="auto"/>
+        <w:rPr>
+          <w:rFonts w:hint="default" w:ascii="Times New Roman" w:hAnsi="Times New Roman" w:cs="Times New Roman"/>
+          <w:b w:val="0"/>
+          <w:bCs w:val="0"/>
+          <w:sz w:val="24"/>
+          <w:szCs w:val="24"/>
+          <w:lang w:val="en-US"/>
+        </w:rPr>
+      </w:pPr>
+      <w:r>
+        <w:rPr>
+          <w:rFonts w:hint="default" w:ascii="Times New Roman" w:hAnsi="Times New Roman" w:cs="Times New Roman"/>
+          <w:b w:val="0"/>
+          <w:bCs w:val="0"/>
+          <w:sz w:val="24"/>
+          <w:szCs w:val="24"/>
+          <w:lang w:val="en-US"/>
+        </w:rPr>
+        <w:t>A = 0.33749, p-value = 0.498</w:t>
+      </w:r>
+    </w:p>
+    <w:p>
+      <w:pPr>
+        <w:spacing w:line="360" w:lineRule="auto"/>
+        <w:rPr>
+          <w:rFonts w:hint="default" w:ascii="Times New Roman" w:hAnsi="Times New Roman" w:cs="Times New Roman"/>
+          <w:b w:val="0"/>
+          <w:bCs w:val="0"/>
+          <w:sz w:val="24"/>
+          <w:szCs w:val="24"/>
+          <w:lang w:val="en-US"/>
+        </w:rPr>
+      </w:pPr>
+    </w:p>
+    <w:p>
+      <w:pPr>
+        <w:spacing w:line="360" w:lineRule="auto"/>
+        <w:jc w:val="both"/>
+        <w:rPr>
+          <w:rFonts w:hint="default" w:ascii="Times New Roman" w:hAnsi="Times New Roman" w:cs="Times New Roman"/>
+          <w:b w:val="0"/>
+          <w:bCs w:val="0"/>
+          <w:sz w:val="24"/>
+          <w:szCs w:val="24"/>
+          <w:lang w:val="en-US"/>
+        </w:rPr>
+      </w:pPr>
+      <w:r>
+        <w:rPr>
+          <w:rFonts w:hint="default" w:ascii="Times New Roman" w:hAnsi="Times New Roman" w:cs="Times New Roman"/>
+          <w:b w:val="0"/>
+          <w:bCs w:val="0"/>
+          <w:sz w:val="24"/>
+          <w:szCs w:val="24"/>
+          <w:lang w:val="en-US"/>
+        </w:rPr>
+        <w:t xml:space="preserve">Decision: p-value= 0.498 &gt;  α=0.05 =&gt; Accept H0 at 5% significant level </w:t>
+      </w:r>
+    </w:p>
+    <w:p>
+      <w:pPr>
+        <w:spacing w:line="360" w:lineRule="auto"/>
+        <w:rPr>
+          <w:rFonts w:hint="default" w:ascii="Times New Roman" w:hAnsi="Times New Roman" w:cs="Times New Roman"/>
+          <w:b w:val="0"/>
+          <w:bCs w:val="0"/>
+          <w:sz w:val="24"/>
+          <w:szCs w:val="24"/>
+          <w:lang w:val="en-US"/>
+        </w:rPr>
+      </w:pPr>
+    </w:p>
+    <w:p>
+      <w:pPr>
+        <w:spacing w:line="360" w:lineRule="auto"/>
+        <w:rPr>
+          <w:rFonts w:hint="default" w:ascii="Times New Roman" w:hAnsi="Times New Roman" w:cs="Times New Roman"/>
+          <w:b w:val="0"/>
+          <w:bCs w:val="0"/>
+          <w:sz w:val="24"/>
+          <w:szCs w:val="24"/>
+          <w:u w:val="none"/>
+          <w:lang w:val="en-US"/>
+        </w:rPr>
+      </w:pPr>
+      <w:r>
+        <w:rPr>
+          <w:rFonts w:hint="default" w:ascii="Times New Roman" w:hAnsi="Times New Roman" w:cs="Times New Roman"/>
+          <w:b w:val="0"/>
+          <w:bCs w:val="0"/>
+          <w:sz w:val="24"/>
+          <w:szCs w:val="24"/>
+          <w:u w:val="none"/>
+          <w:lang w:val="en-US"/>
+        </w:rPr>
+        <w:t>lillie.test(Consumption)</w:t>
+      </w:r>
+    </w:p>
+    <w:p>
+      <w:pPr>
+        <w:spacing w:line="360" w:lineRule="auto"/>
+        <w:rPr>
+          <w:rFonts w:hint="default" w:ascii="Times New Roman" w:hAnsi="Times New Roman" w:cs="Times New Roman"/>
+          <w:b w:val="0"/>
+          <w:bCs w:val="0"/>
+          <w:sz w:val="24"/>
+          <w:szCs w:val="24"/>
+          <w:u w:val="none"/>
+          <w:lang w:val="en-US"/>
+        </w:rPr>
+      </w:pPr>
+      <w:r>
+        <w:rPr>
+          <w:rFonts w:hint="default" w:ascii="Times New Roman" w:hAnsi="Times New Roman" w:cs="Times New Roman"/>
+          <w:b w:val="0"/>
+          <w:bCs w:val="0"/>
+          <w:sz w:val="24"/>
+          <w:szCs w:val="24"/>
+          <w:u w:val="none"/>
+          <w:lang w:val="en-US"/>
+        </w:rPr>
+        <w:tab/>
+        <w:t>Lilliefors (Kolmogorov-Smirnov) normality test</w:t>
+      </w:r>
+    </w:p>
+    <w:p>
+      <w:pPr>
+        <w:spacing w:line="360" w:lineRule="auto"/>
+        <w:rPr>
+          <w:rFonts w:hint="default" w:ascii="Times New Roman" w:hAnsi="Times New Roman" w:cs="Times New Roman"/>
+          <w:b w:val="0"/>
+          <w:bCs w:val="0"/>
+          <w:sz w:val="24"/>
+          <w:szCs w:val="24"/>
+          <w:u w:val="none"/>
+          <w:lang w:val="en-US"/>
+        </w:rPr>
+      </w:pPr>
+    </w:p>
+    <w:p>
+      <w:pPr>
+        <w:spacing w:line="360" w:lineRule="auto"/>
+        <w:rPr>
+          <w:rFonts w:hint="default" w:ascii="Times New Roman" w:hAnsi="Times New Roman" w:cs="Times New Roman"/>
+          <w:b w:val="0"/>
+          <w:bCs w:val="0"/>
+          <w:sz w:val="24"/>
+          <w:szCs w:val="24"/>
+          <w:u w:val="none"/>
+          <w:lang w:val="en-US"/>
+        </w:rPr>
+      </w:pPr>
+      <w:r>
+        <w:rPr>
+          <w:rFonts w:hint="default" w:ascii="Times New Roman" w:hAnsi="Times New Roman" w:cs="Times New Roman"/>
+          <w:b w:val="0"/>
+          <w:bCs w:val="0"/>
+          <w:sz w:val="24"/>
+          <w:szCs w:val="24"/>
+          <w:u w:val="none"/>
+          <w:lang w:val="en-US"/>
+        </w:rPr>
+        <w:t>data:  Consumption</w:t>
+      </w:r>
+    </w:p>
+    <w:p>
+      <w:pPr>
+        <w:spacing w:line="360" w:lineRule="auto"/>
+        <w:rPr>
+          <w:rFonts w:hint="default" w:ascii="Times New Roman" w:hAnsi="Times New Roman" w:cs="Times New Roman"/>
+          <w:b w:val="0"/>
+          <w:bCs w:val="0"/>
+          <w:sz w:val="24"/>
+          <w:szCs w:val="24"/>
+          <w:u w:val="none"/>
+          <w:lang w:val="en-US"/>
+        </w:rPr>
+      </w:pPr>
+      <w:r>
+        <w:rPr>
+          <w:rFonts w:hint="default" w:ascii="Times New Roman" w:hAnsi="Times New Roman" w:cs="Times New Roman"/>
+          <w:b w:val="0"/>
+          <w:bCs w:val="0"/>
+          <w:sz w:val="24"/>
+          <w:szCs w:val="24"/>
+          <w:u w:val="none"/>
+          <w:lang w:val="en-US"/>
+        </w:rPr>
+        <w:t>D = 0.067674, p-value = 0.3139</w:t>
+      </w:r>
+    </w:p>
+    <w:p>
+      <w:pPr>
+        <w:spacing w:line="360" w:lineRule="auto"/>
+        <w:rPr>
+          <w:rFonts w:hint="default" w:ascii="Times New Roman" w:hAnsi="Times New Roman" w:cs="Times New Roman"/>
+          <w:b w:val="0"/>
+          <w:bCs w:val="0"/>
+          <w:sz w:val="24"/>
+          <w:szCs w:val="24"/>
+          <w:u w:val="none"/>
+          <w:lang w:val="en-US"/>
+        </w:rPr>
+      </w:pPr>
+      <w:r>
+        <w:rPr>
+          <w:rFonts w:hint="default" w:ascii="Times New Roman" w:hAnsi="Times New Roman" w:cs="Times New Roman"/>
+          <w:b w:val="0"/>
+          <w:bCs w:val="0"/>
+          <w:sz w:val="24"/>
+          <w:szCs w:val="24"/>
+          <w:u w:val="none"/>
+          <w:lang w:val="en-US"/>
+        </w:rPr>
+        <w:t xml:space="preserve">                    </w:t>
+      </w:r>
+    </w:p>
+    <w:p>
+      <w:pPr>
+        <w:spacing w:line="360" w:lineRule="auto"/>
+        <w:jc w:val="both"/>
+        <w:rPr>
+          <w:rFonts w:hint="default" w:ascii="Times New Roman" w:hAnsi="Times New Roman" w:cs="Times New Roman"/>
+          <w:b w:val="0"/>
+          <w:bCs w:val="0"/>
+          <w:sz w:val="24"/>
+          <w:szCs w:val="24"/>
+          <w:lang w:val="en-US"/>
+        </w:rPr>
+      </w:pPr>
+      <w:r>
+        <w:rPr>
+          <w:rFonts w:hint="default" w:ascii="Times New Roman" w:hAnsi="Times New Roman" w:cs="Times New Roman"/>
+          <w:b w:val="0"/>
+          <w:bCs w:val="0"/>
+          <w:sz w:val="24"/>
+          <w:szCs w:val="24"/>
+          <w:lang w:val="en-US"/>
+        </w:rPr>
+        <w:t xml:space="preserve">Decision: p-value= 0.3139 &gt;  α=0.05 =&gt; Accept H0 at 5% significant level </w:t>
+      </w:r>
+    </w:p>
+    <w:p>
+      <w:pPr>
+        <w:spacing w:line="360" w:lineRule="auto"/>
+        <w:rPr>
+          <w:rFonts w:hint="default" w:ascii="Times New Roman" w:hAnsi="Times New Roman" w:cs="Times New Roman"/>
+          <w:b w:val="0"/>
+          <w:bCs w:val="0"/>
+          <w:sz w:val="24"/>
+          <w:szCs w:val="24"/>
+          <w:u w:val="none"/>
+          <w:lang w:val="en-US"/>
+        </w:rPr>
+      </w:pPr>
+    </w:p>
+    <w:p>
+      <w:pPr>
+        <w:spacing w:line="360" w:lineRule="auto"/>
+        <w:rPr>
+          <w:rFonts w:hint="default" w:ascii="Times New Roman" w:hAnsi="Times New Roman" w:cs="Times New Roman"/>
+          <w:b w:val="0"/>
+          <w:bCs w:val="0"/>
+          <w:sz w:val="24"/>
+          <w:szCs w:val="24"/>
+          <w:u w:val="none"/>
+          <w:lang w:val="en-US"/>
+        </w:rPr>
+      </w:pPr>
+      <w:r>
+        <w:rPr>
+          <w:rFonts w:hint="default" w:ascii="Times New Roman" w:hAnsi="Times New Roman" w:cs="Times New Roman"/>
+          <w:b w:val="0"/>
+          <w:bCs w:val="0"/>
+          <w:sz w:val="24"/>
+          <w:szCs w:val="24"/>
+          <w:u w:val="none"/>
+          <w:lang w:val="en-US"/>
+        </w:rPr>
+        <w:t>Shapiro.test(Consumption)</w:t>
+      </w:r>
+    </w:p>
+    <w:p>
+      <w:pPr>
+        <w:spacing w:line="360" w:lineRule="auto"/>
+        <w:rPr>
+          <w:rFonts w:hint="default" w:ascii="Times New Roman" w:hAnsi="Times New Roman" w:cs="Times New Roman"/>
+          <w:b w:val="0"/>
+          <w:bCs w:val="0"/>
+          <w:sz w:val="24"/>
+          <w:szCs w:val="24"/>
+          <w:u w:val="none"/>
+          <w:lang w:val="en-US"/>
+        </w:rPr>
+      </w:pPr>
+      <w:r>
+        <w:rPr>
+          <w:rFonts w:hint="default" w:ascii="Times New Roman" w:hAnsi="Times New Roman" w:cs="Times New Roman"/>
+          <w:b w:val="0"/>
+          <w:bCs w:val="0"/>
+          <w:sz w:val="24"/>
+          <w:szCs w:val="24"/>
+          <w:u w:val="none"/>
+          <w:lang w:val="en-US"/>
+        </w:rPr>
+        <w:tab/>
+        <w:t>Shapiro-Wilk normality test</w:t>
+      </w:r>
+    </w:p>
+    <w:p>
+      <w:pPr>
+        <w:spacing w:line="360" w:lineRule="auto"/>
+        <w:rPr>
+          <w:rFonts w:hint="default" w:ascii="Times New Roman" w:hAnsi="Times New Roman" w:cs="Times New Roman"/>
+          <w:b w:val="0"/>
+          <w:bCs w:val="0"/>
+          <w:sz w:val="24"/>
+          <w:szCs w:val="24"/>
+          <w:u w:val="none"/>
+          <w:lang w:val="en-US"/>
+        </w:rPr>
+      </w:pPr>
+    </w:p>
+    <w:p>
+      <w:pPr>
+        <w:spacing w:line="360" w:lineRule="auto"/>
+        <w:rPr>
+          <w:rFonts w:hint="default" w:ascii="Times New Roman" w:hAnsi="Times New Roman" w:cs="Times New Roman"/>
+          <w:b w:val="0"/>
+          <w:bCs w:val="0"/>
+          <w:sz w:val="24"/>
+          <w:szCs w:val="24"/>
+          <w:u w:val="none"/>
+          <w:lang w:val="en-US"/>
+        </w:rPr>
+      </w:pPr>
+      <w:r>
+        <w:rPr>
+          <w:rFonts w:hint="default" w:ascii="Times New Roman" w:hAnsi="Times New Roman" w:cs="Times New Roman"/>
+          <w:b w:val="0"/>
+          <w:bCs w:val="0"/>
+          <w:sz w:val="24"/>
+          <w:szCs w:val="24"/>
+          <w:u w:val="none"/>
+          <w:lang w:val="en-US"/>
+        </w:rPr>
+        <w:t>data:  Consumption</w:t>
+      </w:r>
+    </w:p>
+    <w:p>
+      <w:pPr>
+        <w:spacing w:line="360" w:lineRule="auto"/>
+        <w:rPr>
+          <w:rFonts w:hint="default" w:ascii="Times New Roman" w:hAnsi="Times New Roman" w:cs="Times New Roman"/>
+          <w:b w:val="0"/>
+          <w:bCs w:val="0"/>
+          <w:sz w:val="24"/>
+          <w:szCs w:val="24"/>
+          <w:u w:val="none"/>
+          <w:lang w:val="en-US"/>
+        </w:rPr>
+      </w:pPr>
+      <w:r>
+        <w:rPr>
+          <w:rFonts w:hint="default" w:ascii="Times New Roman" w:hAnsi="Times New Roman" w:cs="Times New Roman"/>
+          <w:b w:val="0"/>
+          <w:bCs w:val="0"/>
+          <w:sz w:val="24"/>
+          <w:szCs w:val="24"/>
+          <w:u w:val="none"/>
+          <w:lang w:val="en-US"/>
+        </w:rPr>
+        <w:t>W = 0.98822, p-value = 0.5247</w:t>
+      </w:r>
+    </w:p>
+    <w:p>
+      <w:pPr>
+        <w:spacing w:line="360" w:lineRule="auto"/>
+        <w:jc w:val="both"/>
+        <w:rPr>
+          <w:rFonts w:hint="default" w:ascii="Times New Roman" w:hAnsi="Times New Roman" w:cs="Times New Roman"/>
+          <w:b w:val="0"/>
+          <w:bCs w:val="0"/>
+          <w:sz w:val="24"/>
+          <w:szCs w:val="24"/>
+          <w:lang w:val="en-US"/>
+        </w:rPr>
+      </w:pPr>
+    </w:p>
+    <w:p>
+      <w:pPr>
+        <w:spacing w:line="360" w:lineRule="auto"/>
+        <w:jc w:val="both"/>
+        <w:rPr>
+          <w:rFonts w:hint="default" w:ascii="Times New Roman" w:hAnsi="Times New Roman" w:cs="Times New Roman"/>
+          <w:b w:val="0"/>
+          <w:bCs w:val="0"/>
+          <w:sz w:val="24"/>
+          <w:szCs w:val="24"/>
+          <w:lang w:val="en-US"/>
+        </w:rPr>
+      </w:pPr>
+      <w:r>
+        <w:rPr>
+          <w:rFonts w:hint="default" w:ascii="Times New Roman" w:hAnsi="Times New Roman" w:cs="Times New Roman"/>
+          <w:b w:val="0"/>
+          <w:bCs w:val="0"/>
+          <w:sz w:val="24"/>
+          <w:szCs w:val="24"/>
+          <w:lang w:val="en-US"/>
+        </w:rPr>
+        <w:t xml:space="preserve">Decision: p-value= 0.5247 &gt;  α=0.05 =&gt; Accept H0 at 5% significant level </w:t>
+      </w:r>
+    </w:p>
+    <w:p>
+      <w:pPr>
+        <w:spacing w:line="360" w:lineRule="auto"/>
+        <w:rPr>
+          <w:rFonts w:hint="default" w:ascii="Times New Roman" w:hAnsi="Times New Roman" w:cs="Times New Roman"/>
+          <w:b w:val="0"/>
+          <w:bCs w:val="0"/>
+          <w:sz w:val="24"/>
+          <w:szCs w:val="24"/>
+          <w:u w:val="none"/>
+          <w:lang w:val="en-US"/>
+        </w:rPr>
+      </w:pPr>
+    </w:p>
+    <w:p>
+      <w:pPr>
+        <w:spacing w:line="360" w:lineRule="auto"/>
+        <w:jc w:val="both"/>
+        <w:rPr>
+          <w:rFonts w:hint="default" w:ascii="Times New Roman" w:hAnsi="Times New Roman" w:cs="Times New Roman"/>
+          <w:b w:val="0"/>
+          <w:bCs w:val="0"/>
+          <w:sz w:val="24"/>
+          <w:szCs w:val="24"/>
+          <w:lang w:val="en-US"/>
+        </w:rPr>
+      </w:pPr>
+      <w:r>
+        <w:rPr>
+          <w:rFonts w:hint="default" w:ascii="Times New Roman" w:hAnsi="Times New Roman" w:cs="Times New Roman"/>
+          <w:b w:val="0"/>
+          <w:bCs w:val="0"/>
+          <w:sz w:val="24"/>
+          <w:szCs w:val="24"/>
+          <w:lang w:val="en-US"/>
+        </w:rPr>
+        <w:t>Conclusion -  According to the Anderson-Darling test (p = 0.498), Lilliefors test (p = 0.3139), and Shapiro-Wiki test (p = 0.5247), at 5 % significant level “Consumption” data is normality distributed.</w:t>
+      </w:r>
+    </w:p>
+    <w:p>
+      <w:pPr>
+        <w:spacing w:line="360" w:lineRule="auto"/>
+        <w:rPr>
+          <w:rFonts w:hint="default" w:ascii="Times New Roman" w:hAnsi="Times New Roman" w:cs="Times New Roman"/>
+          <w:b w:val="0"/>
+          <w:bCs w:val="0"/>
+          <w:sz w:val="24"/>
+          <w:szCs w:val="24"/>
+          <w:u w:val="none"/>
+          <w:lang w:val="en-US"/>
+        </w:rPr>
+      </w:pPr>
+    </w:p>
+    <w:p>
+      <w:pPr>
+        <w:spacing w:line="360" w:lineRule="auto"/>
+        <w:rPr>
+          <w:rFonts w:hint="default" w:ascii="Times New Roman" w:hAnsi="Times New Roman" w:cs="Times New Roman"/>
+          <w:b w:val="0"/>
+          <w:bCs w:val="0"/>
+          <w:sz w:val="24"/>
+          <w:szCs w:val="24"/>
+          <w:u w:val="none"/>
+          <w:lang w:val="en-US"/>
+        </w:rPr>
+      </w:pPr>
+      <w:r>
+        <w:rPr>
+          <w:rFonts w:hint="default" w:ascii="Times New Roman" w:hAnsi="Times New Roman" w:cs="Times New Roman"/>
+          <w:b w:val="0"/>
+          <w:bCs w:val="0"/>
+          <w:sz w:val="24"/>
+          <w:szCs w:val="24"/>
+          <w:u w:val="none"/>
+          <w:lang w:val="en-US"/>
+        </w:rPr>
+        <w:t xml:space="preserve">summary(Consumption)   Min. 1st Qu.  Median    Mean 3rd Qu.    Max. </w:t>
+      </w:r>
+    </w:p>
+    <w:p>
+      <w:pPr>
+        <w:spacing w:line="360" w:lineRule="auto"/>
+        <w:rPr>
+          <w:rFonts w:hint="default" w:ascii="Times New Roman" w:hAnsi="Times New Roman" w:cs="Times New Roman"/>
+          <w:b w:val="0"/>
+          <w:bCs w:val="0"/>
+          <w:sz w:val="24"/>
+          <w:szCs w:val="24"/>
+          <w:u w:val="none"/>
+          <w:lang w:val="en-US"/>
+        </w:rPr>
+      </w:pPr>
+      <w:r>
+        <w:rPr>
+          <w:rFonts w:hint="default" w:ascii="Times New Roman" w:hAnsi="Times New Roman" w:cs="Times New Roman"/>
+          <w:b w:val="0"/>
+          <w:bCs w:val="0"/>
+          <w:sz w:val="24"/>
+          <w:szCs w:val="24"/>
+          <w:u w:val="none"/>
+          <w:lang w:val="en-US"/>
+        </w:rPr>
+        <w:t xml:space="preserve">                                           9464   20629   25098   25090   28473   43511 </w:t>
+      </w:r>
+    </w:p>
+    <w:p>
+      <w:pPr>
+        <w:spacing w:line="360" w:lineRule="auto"/>
+        <w:rPr>
+          <w:rFonts w:hint="default" w:ascii="Times New Roman" w:hAnsi="Times New Roman" w:cs="Times New Roman"/>
+          <w:b w:val="0"/>
+          <w:bCs w:val="0"/>
+          <w:sz w:val="24"/>
+          <w:szCs w:val="24"/>
+          <w:u w:val="none"/>
+          <w:lang w:val="en-US"/>
+        </w:rPr>
+      </w:pPr>
+      <w:r>
+        <w:rPr>
+          <w:rFonts w:hint="default" w:ascii="Times New Roman" w:hAnsi="Times New Roman" w:cs="Times New Roman"/>
+          <w:b/>
+          <w:bCs/>
+          <w:sz w:val="24"/>
+          <w:szCs w:val="24"/>
+          <w:u w:val="single"/>
+          <w:lang w:val="en-US"/>
+        </w:rPr>
+        <w:t xml:space="preserve">Montercarlo Graph For Consumption </w:t>
+      </w:r>
+    </w:p>
+    <w:p>
+      <w:pPr>
+        <w:spacing w:line="360" w:lineRule="auto"/>
+        <w:rPr>
+          <w:rFonts w:hint="default" w:ascii="Times New Roman" w:hAnsi="Times New Roman" w:cs="Times New Roman"/>
+          <w:b w:val="0"/>
+          <w:bCs w:val="0"/>
+          <w:sz w:val="24"/>
+          <w:szCs w:val="24"/>
+          <w:u w:val="none"/>
+          <w:lang w:val="en-US"/>
+        </w:rPr>
+      </w:pPr>
+      <w:r>
+        <w:rPr>
+          <w:rFonts w:hint="default" w:ascii="Times New Roman" w:hAnsi="Times New Roman" w:cs="Times New Roman"/>
+          <w:b w:val="0"/>
+          <w:bCs w:val="0"/>
+          <w:sz w:val="24"/>
+          <w:szCs w:val="24"/>
+          <w:u w:val="none"/>
+          <w:lang w:val="en-US"/>
+        </w:rPr>
+        <w:drawing>
+          <wp:inline distT="0" distB="0" distL="114300" distR="114300">
+            <wp:extent cx="5269865" cy="3843655"/>
+            <wp:effectExtent l="0" t="0" r="3175" b="12065"/>
+            <wp:docPr id="9" name="Picture 9" descr="Consumption data distribution plot"/>
+            <wp:cNvGraphicFramePr>
+              <a:graphicFrameLocks xmlns:a="http://schemas.openxmlformats.org/drawingml/2006/main" noChangeAspect="1"/>
+            </wp:cNvGraphicFramePr>
+            <a:graphic xmlns:a="http://schemas.openxmlformats.org/drawingml/2006/main">
+              <a:graphicData uri="http://schemas.openxmlformats.org/drawingml/2006/picture">
+                <pic:pic xmlns:pic="http://schemas.openxmlformats.org/drawingml/2006/picture">
+                  <pic:nvPicPr>
+                    <pic:cNvPr id="9" name="Picture 9" descr="Consumption data distribution plot"/>
+                    <pic:cNvPicPr>
+                      <a:picLocks noChangeAspect="1"/>
+                    </pic:cNvPicPr>
+                  </pic:nvPicPr>
+                  <pic:blipFill>
+                    <a:blip r:embed="rId12"/>
+                    <a:stretch>
+                      <a:fillRect/>
+                    </a:stretch>
+                  </pic:blipFill>
+                  <pic:spPr>
+                    <a:xfrm>
+                      <a:off x="0" y="0"/>
+                      <a:ext cx="5269865" cy="3843655"/>
+                    </a:xfrm>
+                    <a:prstGeom prst="rect">
+                      <a:avLst/>
+                    </a:prstGeom>
+                  </pic:spPr>
+                </pic:pic>
+              </a:graphicData>
+            </a:graphic>
+          </wp:inline>
+        </w:drawing>
+      </w:r>
+    </w:p>
+    <w:p>
+      <w:pPr>
+        <w:spacing w:line="360" w:lineRule="auto"/>
+        <w:rPr>
+          <w:rFonts w:hint="default" w:ascii="Times New Roman" w:hAnsi="Times New Roman" w:cs="Times New Roman"/>
+          <w:b w:val="0"/>
+          <w:bCs w:val="0"/>
+          <w:sz w:val="24"/>
+          <w:szCs w:val="24"/>
+          <w:u w:val="none"/>
+          <w:lang w:val="en-US"/>
+        </w:rPr>
+      </w:pPr>
+      <w:r>
+        <w:rPr>
+          <w:rFonts w:hint="default" w:ascii="Times New Roman" w:hAnsi="Times New Roman" w:cs="Times New Roman"/>
+          <w:b w:val="0"/>
+          <w:bCs w:val="0"/>
+          <w:sz w:val="24"/>
+          <w:szCs w:val="24"/>
+          <w:u w:val="none"/>
+          <w:lang w:val="en-US"/>
+        </w:rPr>
+        <w:t xml:space="preserve">                                        Figure 9 Consumption data distribution</w:t>
+      </w:r>
+    </w:p>
+    <w:p>
+      <w:pPr>
+        <w:spacing w:line="360" w:lineRule="auto"/>
+        <w:rPr>
+          <w:rFonts w:hint="default" w:ascii="Times New Roman" w:hAnsi="Times New Roman" w:cs="Times New Roman"/>
+          <w:b w:val="0"/>
+          <w:bCs w:val="0"/>
+          <w:sz w:val="24"/>
+          <w:szCs w:val="24"/>
+          <w:u w:val="none"/>
+          <w:lang w:val="en-US"/>
+        </w:rPr>
+      </w:pPr>
+    </w:p>
+    <w:p>
+      <w:pPr>
+        <w:spacing w:line="360" w:lineRule="auto"/>
+        <w:rPr>
+          <w:rFonts w:hint="default" w:ascii="Times New Roman" w:hAnsi="Times New Roman" w:cs="Times New Roman"/>
+          <w:b w:val="0"/>
+          <w:bCs w:val="0"/>
+          <w:sz w:val="24"/>
+          <w:szCs w:val="24"/>
+          <w:lang w:val="en-US"/>
+        </w:rPr>
+      </w:pPr>
+    </w:p>
+    <w:p>
+      <w:pPr>
+        <w:spacing w:line="360" w:lineRule="auto"/>
+        <w:rPr>
+          <w:rFonts w:hint="default" w:ascii="Times New Roman" w:hAnsi="Times New Roman" w:cs="Times New Roman"/>
+          <w:b/>
+          <w:bCs/>
+          <w:sz w:val="24"/>
+          <w:szCs w:val="24"/>
+          <w:u w:val="single"/>
+          <w:lang w:val="en-US"/>
+        </w:rPr>
+      </w:pPr>
+      <w:r>
+        <w:rPr>
+          <w:rFonts w:hint="default" w:ascii="Times New Roman" w:hAnsi="Times New Roman" w:cs="Times New Roman"/>
+          <w:b/>
+          <w:bCs/>
+          <w:sz w:val="24"/>
+          <w:szCs w:val="24"/>
+          <w:u w:val="single"/>
+          <w:lang w:val="en-US"/>
+        </w:rPr>
+        <w:t xml:space="preserve">Interpretation of Montercarlo </w:t>
+      </w:r>
+    </w:p>
+    <w:p>
+      <w:pPr>
+        <w:spacing w:line="360" w:lineRule="auto"/>
+        <w:rPr>
+          <w:rFonts w:hint="default" w:ascii="Times New Roman" w:hAnsi="Times New Roman" w:cs="Times New Roman"/>
+          <w:b/>
+          <w:bCs/>
+          <w:sz w:val="24"/>
+          <w:szCs w:val="24"/>
+          <w:u w:val="single"/>
+          <w:lang w:val="en-US"/>
+        </w:rPr>
+      </w:pPr>
+      <w:bookmarkStart w:id="0" w:name="_GoBack"/>
+      <w:bookmarkEnd w:id="0"/>
+    </w:p>
+    <w:p>
+      <w:pPr>
+        <w:spacing w:line="360" w:lineRule="auto"/>
+        <w:jc w:val="both"/>
+        <w:rPr>
+          <w:rFonts w:hint="default" w:ascii="Times New Roman" w:hAnsi="Times New Roman" w:cs="Times New Roman"/>
+          <w:b w:val="0"/>
+          <w:bCs w:val="0"/>
+          <w:sz w:val="24"/>
+          <w:szCs w:val="24"/>
+          <w:u w:val="none"/>
+          <w:lang w:val="en-US"/>
+        </w:rPr>
+      </w:pPr>
+      <w:r>
+        <w:rPr>
+          <w:rFonts w:hint="default" w:ascii="Times New Roman" w:hAnsi="Times New Roman" w:cs="Times New Roman"/>
+          <w:b w:val="0"/>
+          <w:bCs w:val="0"/>
+          <w:sz w:val="24"/>
+          <w:szCs w:val="24"/>
+          <w:u w:val="none"/>
+          <w:lang w:val="en-US"/>
+        </w:rPr>
+        <w:t>According to the above plot bell curve Consumption  is normally distributed at 5% significant level.</w:t>
+      </w:r>
+    </w:p>
+    <w:p>
+      <w:pPr>
+        <w:spacing w:line="360" w:lineRule="auto"/>
+        <w:jc w:val="both"/>
+        <w:rPr>
+          <w:rFonts w:hint="default" w:ascii="Times New Roman" w:hAnsi="Times New Roman" w:cs="Times New Roman"/>
+          <w:b w:val="0"/>
+          <w:bCs w:val="0"/>
+          <w:sz w:val="24"/>
+          <w:szCs w:val="24"/>
+          <w:u w:val="none"/>
+          <w:lang w:val="en-US"/>
+        </w:rPr>
+      </w:pPr>
+    </w:p>
+    <w:p>
+      <w:pPr>
+        <w:spacing w:line="360" w:lineRule="auto"/>
+        <w:jc w:val="both"/>
+        <w:rPr>
+          <w:rFonts w:hint="default" w:ascii="Times New Roman" w:hAnsi="Times New Roman" w:cs="Times New Roman"/>
+          <w:b w:val="0"/>
+          <w:bCs w:val="0"/>
+          <w:sz w:val="24"/>
+          <w:szCs w:val="24"/>
+          <w:u w:val="none"/>
+          <w:lang w:val="en-US"/>
+        </w:rPr>
+      </w:pPr>
+    </w:p>
+    <w:p>
+      <w:pPr>
+        <w:spacing w:line="360" w:lineRule="auto"/>
+        <w:jc w:val="both"/>
+        <w:rPr>
+          <w:rFonts w:hint="default" w:ascii="Times New Roman" w:hAnsi="Times New Roman" w:cs="Times New Roman"/>
+          <w:b w:val="0"/>
+          <w:bCs w:val="0"/>
+          <w:sz w:val="24"/>
+          <w:szCs w:val="24"/>
+          <w:u w:val="none"/>
+          <w:lang w:val="en-US"/>
+        </w:rPr>
+      </w:pPr>
+    </w:p>
+    <w:p>
+      <w:pPr>
+        <w:spacing w:line="360" w:lineRule="auto"/>
+        <w:jc w:val="both"/>
+        <w:rPr>
+          <w:rFonts w:hint="default" w:ascii="Times New Roman" w:hAnsi="Times New Roman" w:cs="Times New Roman"/>
+          <w:b w:val="0"/>
+          <w:bCs w:val="0"/>
+          <w:sz w:val="24"/>
+          <w:szCs w:val="24"/>
+          <w:u w:val="none"/>
+          <w:lang w:val="en-US"/>
+        </w:rPr>
+      </w:pPr>
+    </w:p>
+    <w:p>
+      <w:pPr>
+        <w:spacing w:line="360" w:lineRule="auto"/>
+        <w:jc w:val="both"/>
+        <w:rPr>
+          <w:rFonts w:hint="default" w:ascii="Times New Roman" w:hAnsi="Times New Roman" w:cs="Times New Roman"/>
+          <w:b w:val="0"/>
+          <w:bCs w:val="0"/>
+          <w:sz w:val="24"/>
+          <w:szCs w:val="24"/>
+          <w:u w:val="none"/>
+          <w:lang w:val="en-US"/>
+        </w:rPr>
+      </w:pPr>
+    </w:p>
+    <w:p>
+      <w:pPr>
+        <w:spacing w:line="360" w:lineRule="auto"/>
+        <w:rPr>
+          <w:rFonts w:hint="default" w:ascii="Times New Roman" w:hAnsi="Times New Roman" w:cs="Times New Roman"/>
+          <w:b w:val="0"/>
+          <w:bCs w:val="0"/>
+          <w:sz w:val="24"/>
+          <w:szCs w:val="24"/>
+          <w:u w:val="none"/>
+          <w:lang w:val="en-US"/>
+        </w:rPr>
+      </w:pPr>
+      <w:r>
+        <w:rPr>
+          <w:rFonts w:hint="default" w:ascii="Times New Roman" w:hAnsi="Times New Roman" w:cs="Times New Roman"/>
+          <w:b/>
+          <w:bCs/>
+          <w:sz w:val="24"/>
+          <w:szCs w:val="24"/>
+          <w:u w:val="single"/>
+          <w:lang w:val="en-US"/>
+        </w:rPr>
+        <w:t>Quintile comparison plot</w:t>
+      </w:r>
+    </w:p>
+    <w:p>
+      <w:pPr>
+        <w:spacing w:line="360" w:lineRule="auto"/>
+        <w:jc w:val="both"/>
+        <w:rPr>
+          <w:rFonts w:hint="default" w:ascii="Times New Roman" w:hAnsi="Times New Roman" w:cs="Times New Roman"/>
+          <w:b w:val="0"/>
+          <w:bCs w:val="0"/>
+          <w:sz w:val="24"/>
+          <w:szCs w:val="24"/>
+          <w:u w:val="none"/>
+          <w:lang w:val="en-US"/>
+        </w:rPr>
+      </w:pPr>
+      <w:r>
+        <w:rPr>
+          <w:rFonts w:hint="default" w:ascii="Times New Roman" w:hAnsi="Times New Roman" w:cs="Times New Roman"/>
+          <w:b w:val="0"/>
+          <w:bCs w:val="0"/>
+          <w:sz w:val="24"/>
+          <w:szCs w:val="24"/>
+          <w:u w:val="none"/>
+          <w:lang w:val="en-US"/>
+        </w:rPr>
+        <w:drawing>
+          <wp:inline distT="0" distB="0" distL="114300" distR="114300">
+            <wp:extent cx="5269865" cy="3843655"/>
+            <wp:effectExtent l="0" t="0" r="3175" b="12065"/>
+            <wp:docPr id="10" name="Picture 10" descr="QQ plot for Consumption"/>
+            <wp:cNvGraphicFramePr>
+              <a:graphicFrameLocks xmlns:a="http://schemas.openxmlformats.org/drawingml/2006/main" noChangeAspect="1"/>
+            </wp:cNvGraphicFramePr>
+            <a:graphic xmlns:a="http://schemas.openxmlformats.org/drawingml/2006/main">
+              <a:graphicData uri="http://schemas.openxmlformats.org/drawingml/2006/picture">
+                <pic:pic xmlns:pic="http://schemas.openxmlformats.org/drawingml/2006/picture">
+                  <pic:nvPicPr>
+                    <pic:cNvPr id="10" name="Picture 10" descr="QQ plot for Consumption"/>
+                    <pic:cNvPicPr>
+                      <a:picLocks noChangeAspect="1"/>
+                    </pic:cNvPicPr>
+                  </pic:nvPicPr>
+                  <pic:blipFill>
+                    <a:blip r:embed="rId13"/>
+                    <a:stretch>
+                      <a:fillRect/>
+                    </a:stretch>
+                  </pic:blipFill>
+                  <pic:spPr>
+                    <a:xfrm>
+                      <a:off x="0" y="0"/>
+                      <a:ext cx="5269865" cy="3843655"/>
+                    </a:xfrm>
+                    <a:prstGeom prst="rect">
+                      <a:avLst/>
+                    </a:prstGeom>
+                  </pic:spPr>
+                </pic:pic>
+              </a:graphicData>
+            </a:graphic>
+          </wp:inline>
+        </w:drawing>
+      </w:r>
+    </w:p>
+    <w:p>
+      <w:pPr>
+        <w:spacing w:line="360" w:lineRule="auto"/>
+        <w:rPr>
+          <w:rFonts w:hint="default" w:ascii="Times New Roman" w:hAnsi="Times New Roman" w:cs="Times New Roman"/>
+          <w:b w:val="0"/>
+          <w:bCs w:val="0"/>
+          <w:sz w:val="24"/>
+          <w:szCs w:val="24"/>
+          <w:u w:val="none"/>
+          <w:lang w:val="en-US"/>
+        </w:rPr>
+      </w:pPr>
+      <w:r>
+        <w:rPr>
+          <w:rFonts w:hint="default" w:ascii="Times New Roman" w:hAnsi="Times New Roman" w:cs="Times New Roman"/>
+          <w:b w:val="0"/>
+          <w:bCs w:val="0"/>
+          <w:sz w:val="24"/>
+          <w:szCs w:val="24"/>
+          <w:u w:val="none"/>
+          <w:lang w:val="en-US"/>
+        </w:rPr>
+        <w:t xml:space="preserve">                                 Figure 10  Consumption quintile comparison plot</w:t>
+      </w:r>
+    </w:p>
+    <w:p>
+      <w:pPr>
+        <w:spacing w:line="360" w:lineRule="auto"/>
+        <w:jc w:val="both"/>
+        <w:rPr>
+          <w:rFonts w:hint="default" w:ascii="Times New Roman" w:hAnsi="Times New Roman" w:cs="Times New Roman"/>
+          <w:b w:val="0"/>
+          <w:bCs w:val="0"/>
+          <w:sz w:val="24"/>
+          <w:szCs w:val="24"/>
+          <w:u w:val="none"/>
+          <w:lang w:val="en-US"/>
+        </w:rPr>
+      </w:pPr>
+    </w:p>
+    <w:p>
+      <w:pPr>
+        <w:spacing w:line="360" w:lineRule="auto"/>
+        <w:rPr>
+          <w:rFonts w:hint="default" w:ascii="Times New Roman" w:hAnsi="Times New Roman" w:cs="Times New Roman"/>
+          <w:b w:val="0"/>
+          <w:bCs w:val="0"/>
+          <w:sz w:val="24"/>
+          <w:szCs w:val="24"/>
+          <w:lang w:val="en-US"/>
+        </w:rPr>
+      </w:pPr>
+      <w:r>
+        <w:rPr>
+          <w:rFonts w:hint="default" w:ascii="Times New Roman" w:hAnsi="Times New Roman" w:cs="Times New Roman"/>
+          <w:b w:val="0"/>
+          <w:bCs w:val="0"/>
+          <w:sz w:val="24"/>
+          <w:szCs w:val="24"/>
+          <w:lang w:val="en-US"/>
+        </w:rPr>
+        <w:t>According to the above  Consumption quintile plot, it clearly describes larger number of data points are overlapped the absolute line. And also huge amount of  data points available within this envelop. So then,  Consumption values can be considered as normally distributed at 5 % significant level.</w:t>
+      </w:r>
+    </w:p>
+    <w:p>
+      <w:pPr>
+        <w:spacing w:line="360" w:lineRule="auto"/>
+        <w:rPr>
+          <w:rFonts w:hint="default" w:ascii="Times New Roman" w:hAnsi="Times New Roman" w:cs="Times New Roman"/>
+          <w:b w:val="0"/>
+          <w:bCs w:val="0"/>
+          <w:sz w:val="24"/>
+          <w:szCs w:val="24"/>
+          <w:u w:val="none"/>
+          <w:lang w:val="en-US"/>
+        </w:rPr>
+      </w:pPr>
+    </w:p>
+    <w:p>
+      <w:pPr>
+        <w:spacing w:line="360" w:lineRule="auto"/>
+        <w:rPr>
+          <w:rFonts w:hint="default" w:ascii="Times New Roman" w:hAnsi="Times New Roman" w:cs="Times New Roman"/>
+          <w:b w:val="0"/>
+          <w:bCs w:val="0"/>
+          <w:sz w:val="24"/>
+          <w:szCs w:val="24"/>
+          <w:u w:val="none"/>
           <w:lang w:val="en-US"/>
         </w:rPr>
       </w:pPr>

</xml_diff>

<commit_message>
Update the qq plot of Consumption  description
</commit_message>
<xml_diff>
--- a/Documentation.docx
+++ b/Documentation.docx
@@ -7274,8 +7274,6 @@
           <w:lang w:val="en-US"/>
         </w:rPr>
       </w:pPr>
-      <w:bookmarkStart w:id="0" w:name="_GoBack"/>
-      <w:bookmarkEnd w:id="0"/>
     </w:p>
     <w:p>
       <w:pPr>
@@ -7530,22 +7528,24 @@
           <w:szCs w:val="24"/>
           <w:lang w:val="en-US"/>
         </w:rPr>
-        <w:t>According to the above  Consumption quintile plot, it clearly describes larger number of data points are overlapped the absolute line. And also huge amount of  data points available within this envelop. So then,  Consumption values can be considered as normally distributed at 5 % significant level.</w:t>
-      </w:r>
-    </w:p>
-    <w:p>
-      <w:pPr>
-        <w:spacing w:line="360" w:lineRule="auto"/>
-        <w:rPr>
-          <w:rFonts w:hint="default" w:ascii="Times New Roman" w:hAnsi="Times New Roman" w:cs="Times New Roman"/>
-          <w:b w:val="0"/>
-          <w:bCs w:val="0"/>
-          <w:sz w:val="24"/>
-          <w:szCs w:val="24"/>
-          <w:u w:val="none"/>
-          <w:lang w:val="en-US"/>
-        </w:rPr>
-      </w:pPr>
+        <w:t>According to the above  Consumption quintile plot, it clearly describes more number of data points are overlapped the absolute line. And also huge amount of  data points available within this envelop. So then,  Consumption values can be considered as normally distributed at 5 % significant level.</w:t>
+      </w:r>
+    </w:p>
+    <w:p>
+      <w:pPr>
+        <w:spacing w:line="360" w:lineRule="auto"/>
+        <w:rPr>
+          <w:rFonts w:hint="default" w:ascii="Times New Roman" w:hAnsi="Times New Roman" w:cs="Times New Roman"/>
+          <w:b w:val="0"/>
+          <w:bCs w:val="0"/>
+          <w:sz w:val="24"/>
+          <w:szCs w:val="24"/>
+          <w:u w:val="none"/>
+          <w:lang w:val="en-US"/>
+        </w:rPr>
+      </w:pPr>
+      <w:bookmarkStart w:id="0" w:name="_GoBack"/>
+      <w:bookmarkEnd w:id="0"/>
     </w:p>
     <w:p>
       <w:pPr>

</xml_diff>